<commit_message>
création du power point présentant l'outil de veille
</commit_message>
<xml_diff>
--- a/Webgencia+-+Modèle+spécifications+techniques+(3).docx
+++ b/Webgencia+-+Modèle+spécifications+techniques+(3).docx
@@ -101,7 +101,7 @@
               <w:rPr>
                 <w:rFonts w:eastAsia="Montserrat" w:cs="Montserrat" w:ascii="Montserrat" w:hAnsi="Montserrat"/>
               </w:rPr>
-              <w:t>[nom du projet + nom du client]</w:t>
+              <w:t>Menu Maker Qwenta</w:t>
             </w:r>
           </w:p>
         </w:tc>
@@ -426,7 +426,23 @@
           <w:sz w:val="24"/>
           <w:szCs w:val="24"/>
         </w:rPr>
-        <w:t xml:space="preserve"> les spécifications techniques de [nom du projet].</w:t>
+        <w:t xml:space="preserve"> les spécifications techniques d</w:t>
+      </w:r>
+      <w:r>
+        <w:rPr>
+          <w:rFonts w:eastAsia="Montserrat" w:cs="Montserrat" w:ascii="Montserrat" w:hAnsi="Montserrat"/>
+          <w:sz w:val="24"/>
+          <w:szCs w:val="24"/>
+        </w:rPr>
+        <w:t>u Menu Maker</w:t>
+      </w:r>
+      <w:r>
+        <w:rPr>
+          <w:rFonts w:eastAsia="Montserrat" w:cs="Montserrat" w:ascii="Montserrat" w:hAnsi="Montserrat"/>
+          <w:sz w:val="24"/>
+          <w:szCs w:val="24"/>
+        </w:rPr>
+        <w:t>.</w:t>
       </w:r>
     </w:p>
     <w:p>
@@ -1638,24 +1654,7 @@
           <w:sz w:val="24"/>
           <w:szCs w:val="24"/>
         </w:rPr>
-        <w:t>Ex. :</w:t>
-      </w:r>
-      <w:r>
-        <w:rPr>
-          <w:rFonts w:eastAsia="Montserrat" w:cs="Montserrat" w:ascii="Montserrat" w:hAnsi="Montserrat"/>
-          <w:sz w:val="24"/>
-          <w:szCs w:val="24"/>
-        </w:rPr>
-        <w:t xml:space="preserve"> </w:t>
-      </w:r>
-      <w:r>
-        <w:rPr>
-          <w:rFonts w:eastAsia="Montserrat" w:cs="Montserrat" w:ascii="Montserrat" w:hAnsi="Montserrat"/>
-          <w:i/>
-          <w:sz w:val="24"/>
-          <w:szCs w:val="24"/>
-        </w:rPr>
-        <w:t>NodeJS / PHP / Python, etc.</w:t>
+        <w:t xml:space="preserve">NodeJS </w:t>
       </w:r>
     </w:p>
     <w:p>
@@ -1712,15 +1711,7 @@
           <w:sz w:val="24"/>
           <w:szCs w:val="24"/>
         </w:rPr>
-        <w:t>Ex : SQL / NO SQL</w:t>
-      </w:r>
-      <w:r>
-        <w:rPr>
-          <w:rFonts w:eastAsia="Montserrat" w:cs="Montserrat" w:ascii="Montserrat" w:hAnsi="Montserrat"/>
-          <w:sz w:val="24"/>
-          <w:szCs w:val="24"/>
-        </w:rPr>
-        <w:t>.</w:t>
+        <w:t xml:space="preserve">Ex : SQL </w:t>
       </w:r>
     </w:p>
     <w:p>
@@ -2670,7 +2661,7 @@
     <w:r>
       <w:rPr/>
       <w:drawing>
-        <wp:anchor behindDoc="0" distT="0" distB="0" distL="0" distR="0" simplePos="0" locked="0" layoutInCell="0" allowOverlap="1" relativeHeight="10">
+        <wp:anchor behindDoc="1" distT="0" distB="0" distL="0" distR="0" simplePos="0" locked="0" layoutInCell="0" allowOverlap="1" relativeHeight="11">
           <wp:simplePos x="0" y="0"/>
           <wp:positionH relativeFrom="margin">
             <wp:posOffset>3416935</wp:posOffset>

</xml_diff>

<commit_message>
ajout des correctifs vus avec le mentor
</commit_message>
<xml_diff>
--- a/Webgencia+-+Modèle+spécifications+techniques+(3).docx
+++ b/Webgencia+-+Modèle+spécifications+techniques+(3).docx
@@ -1252,14 +1252,7 @@
                 <w:sz w:val="14"/>
                 <w:szCs w:val="14"/>
               </w:rPr>
-              <w:t xml:space="preserve">Bootstrap 5 est </w:t>
-            </w:r>
-            <w:r>
-              <w:rPr>
-                <w:sz w:val="14"/>
-                <w:szCs w:val="14"/>
-              </w:rPr>
-              <w:t xml:space="preserve">un framework de développement front-end open-source qui permet aux développeurs de créer rapidement des sites Web et des applications avec une mise en page réactive, un design moderne et des composants prédéfinis. </w:t>
+              <w:t xml:space="preserve">Bootstrap 5 est un framework de développement front-end open-source qui permet aux développeurs de créer rapidement des sites Web et des applications avec une mise en page réactive, un design moderne et des composants prédéfinis. </w:t>
             </w:r>
           </w:p>
           <w:p>
@@ -1317,39 +1310,33 @@
               </w:rPr>
             </w:pPr>
             <w:r>
-              <w:rPr/>
-            </w:r>
-          </w:p>
-          <w:p>
-            <w:pPr>
-              <w:pStyle w:val="Contenudetableau"/>
-              <w:widowControl w:val="false"/>
-              <w:jc w:val="center"/>
-              <w:rPr>
-                <w:i/>
-                <w:i/>
-                <w:iCs/>
-                <w:sz w:val="14"/>
-                <w:szCs w:val="14"/>
-              </w:rPr>
-            </w:pPr>
-            <w:r>
-              <w:rPr>
-                <w:i/>
-                <w:iCs/>
-                <w:sz w:val="14"/>
-                <w:szCs w:val="14"/>
-              </w:rPr>
-              <w:t xml:space="preserve">1) </w:t>
-            </w:r>
-            <w:r>
-              <w:rPr>
-                <w:i/>
-                <w:iCs/>
-                <w:sz w:val="14"/>
-                <w:szCs w:val="14"/>
-              </w:rPr>
-              <w:t xml:space="preserve">Rapidité de développement : Bootstrap 5 est conçu pour aider les développeurs à concevoir rapidement des sites Web avec des composants prêts à l'emploi. Cela permet de réduire le temps de développement et d'améliorer l'efficacité. </w:t>
+              <w:rPr>
+                <w:sz w:val="14"/>
+                <w:szCs w:val="14"/>
+              </w:rPr>
+            </w:r>
+          </w:p>
+          <w:p>
+            <w:pPr>
+              <w:pStyle w:val="Contenudetableau"/>
+              <w:widowControl w:val="false"/>
+              <w:jc w:val="center"/>
+              <w:rPr>
+                <w:i/>
+                <w:i/>
+                <w:iCs/>
+                <w:sz w:val="14"/>
+                <w:szCs w:val="14"/>
+              </w:rPr>
+            </w:pPr>
+            <w:r>
+              <w:rPr>
+                <w:i/>
+                <w:iCs/>
+                <w:sz w:val="14"/>
+                <w:szCs w:val="14"/>
+              </w:rPr>
+              <w:t xml:space="preserve">1) Rapidité de développement : Bootstrap 5 est conçu pour aider les développeurs à concevoir rapidement des sites Web avec des composants prêts à l'emploi. Cela permet de réduire le temps de développement et d'améliorer l'efficacité. </w:t>
             </w:r>
           </w:p>
           <w:p>
@@ -2172,16 +2159,22 @@
                 <w:sz w:val="14"/>
                 <w:szCs w:val="14"/>
               </w:rPr>
-              <w:t xml:space="preserve"> </w:t>
-            </w:r>
-            <w:r>
-              <w:rPr>
-                <w:rFonts w:eastAsia="Montserrat" w:cs="Montserrat" w:ascii="Montserrat" w:hAnsi="Montserrat"/>
-                <w:i/>
-                <w:sz w:val="14"/>
-                <w:szCs w:val="14"/>
-              </w:rPr>
               <w:t>1) Nous avons choisi de développer en React, la librairie est cohérente avec ce choix.</w:t>
+            </w:r>
+          </w:p>
+          <w:p>
+            <w:pPr>
+              <w:pStyle w:val="LO-normal0"/>
+              <w:widowControl w:val="false"/>
+              <w:spacing w:lineRule="auto" w:line="240"/>
+              <w:jc w:val="center"/>
+              <w:rPr>
+                <w:sz w:val="14"/>
+                <w:szCs w:val="14"/>
+              </w:rPr>
+            </w:pPr>
+            <w:r>
+              <w:rPr/>
             </w:r>
           </w:p>
           <w:p>
@@ -6669,7 +6662,7 @@
           <w:sz w:val="24"/>
           <w:szCs w:val="24"/>
         </w:rPr>
-        <w:t xml:space="preserve">NodeJS </w:t>
+        <w:t>NodeJS et son framework : Express.js</w:t>
       </w:r>
     </w:p>
     <w:p>
@@ -6687,14 +6680,6 @@
           <w:u w:val="none"/>
         </w:rPr>
       </w:pPr>
-      <w:r>
-        <w:rPr>
-          <w:rFonts w:eastAsia="Montserrat" w:cs="Montserrat" w:ascii="Montserrat" w:hAnsi="Montserrat"/>
-          <w:sz w:val="24"/>
-          <w:szCs w:val="24"/>
-        </w:rPr>
-        <w:t xml:space="preserve">A-t-on besoin d’une API ? </w:t>
-      </w:r>
       <w:r>
         <w:rPr>
           <w:rFonts w:eastAsia="Montserrat" w:cs="Montserrat" w:ascii="Montserrat" w:hAnsi="Montserrat"/>
@@ -7664,7 +7649,7 @@
           <w:sz w:val="24"/>
           <w:szCs w:val="24"/>
         </w:rPr>
-        <w:t>La sécurité sera assurée par les fonctionnalité de Express.js (</w:t>
+        <w:t>La sécurité sera assurée par les fonctionnalités d’Express.js (</w:t>
       </w:r>
       <w:r>
         <w:rPr>

</xml_diff>

<commit_message>
réalisation du power point au sujet de l'outil de gestion de projet
</commit_message>
<xml_diff>
--- a/Webgencia+-+Modèle+spécifications+techniques+(3).docx
+++ b/Webgencia+-+Modèle+spécifications+techniques+(3).docx
@@ -2174,7 +2174,10 @@
               </w:rPr>
             </w:pPr>
             <w:r>
-              <w:rPr/>
+              <w:rPr>
+                <w:sz w:val="14"/>
+                <w:szCs w:val="14"/>
+              </w:rPr>
             </w:r>
           </w:p>
           <w:p>
@@ -2195,7 +2198,7 @@
                 <w:sz w:val="14"/>
                 <w:szCs w:val="14"/>
               </w:rPr>
-              <w:t>2) Il s'agit de la librairie la plus utilisée.</w:t>
+              <w:t xml:space="preserve">2) Il s'agit de la librairie la plus utilisée. </w:t>
             </w:r>
           </w:p>
         </w:tc>
@@ -2440,27 +2443,23 @@
           </w:tcPr>
           <w:p>
             <w:pPr>
-              <w:pStyle w:val="Contenudetableau"/>
-              <w:widowControl w:val="false"/>
-              <w:jc w:val="center"/>
-              <w:rPr>
-                <w:rFonts w:ascii="Montserrat" w:hAnsi="Montserrat"/>
-                <w:i/>
-                <w:i/>
-                <w:iCs/>
-                <w:sz w:val="14"/>
-                <w:szCs w:val="14"/>
-              </w:rPr>
-            </w:pPr>
-            <w:r>
-              <w:rPr>
-                <w:rFonts w:ascii="Montserrat" w:hAnsi="Montserrat"/>
-                <w:i/>
-                <w:iCs/>
-                <w:sz w:val="14"/>
-                <w:szCs w:val="14"/>
-              </w:rPr>
-              <w:t>Validation du formulaire</w:t>
+              <w:pStyle w:val="LO-normal0"/>
+              <w:widowControl w:val="false"/>
+              <w:spacing w:lineRule="auto" w:line="240"/>
+              <w:jc w:val="center"/>
+              <w:rPr>
+                <w:sz w:val="14"/>
+                <w:szCs w:val="14"/>
+              </w:rPr>
+            </w:pPr>
+            <w:r>
+              <w:rPr>
+                <w:rFonts w:eastAsia="Montserrat" w:cs="Montserrat" w:ascii="Montserrat" w:hAnsi="Montserrat"/>
+                <w:b/>
+                <w:sz w:val="14"/>
+                <w:szCs w:val="14"/>
+              </w:rPr>
+              <w:t xml:space="preserve">Besoin </w:t>
             </w:r>
           </w:p>
         </w:tc>
@@ -2479,23 +2478,18 @@
               <w:spacing w:lineRule="auto" w:line="240"/>
               <w:jc w:val="center"/>
               <w:rPr>
-                <w:rFonts w:ascii="Montserrat" w:hAnsi="Montserrat"/>
-                <w:i/>
-                <w:i/>
-                <w:iCs/>
-                <w:sz w:val="14"/>
-                <w:szCs w:val="14"/>
-              </w:rPr>
-            </w:pPr>
-            <w:r>
-              <w:rPr>
-                <w:rFonts w:ascii="Montserrat" w:hAnsi="Montserrat"/>
-                <w:i/>
-                <w:iCs/>
-                <w:sz w:val="14"/>
-                <w:szCs w:val="14"/>
-              </w:rPr>
-              <w:t>Le formulaire doit se remplir depuis une modale</w:t>
+                <w:sz w:val="14"/>
+                <w:szCs w:val="14"/>
+              </w:rPr>
+            </w:pPr>
+            <w:r>
+              <w:rPr>
+                <w:rFonts w:eastAsia="Montserrat" w:cs="Montserrat" w:ascii="Montserrat" w:hAnsi="Montserrat"/>
+                <w:b/>
+                <w:sz w:val="14"/>
+                <w:szCs w:val="14"/>
+              </w:rPr>
+              <w:t>Contraintes</w:t>
             </w:r>
           </w:p>
         </w:tc>
@@ -2509,27 +2503,23 @@
           </w:tcPr>
           <w:p>
             <w:pPr>
-              <w:pStyle w:val="Contenudetableau"/>
-              <w:widowControl w:val="false"/>
-              <w:jc w:val="center"/>
-              <w:rPr>
-                <w:rFonts w:ascii="Montserrat" w:hAnsi="Montserrat"/>
-                <w:i/>
-                <w:i/>
-                <w:iCs/>
-                <w:sz w:val="14"/>
-                <w:szCs w:val="14"/>
-              </w:rPr>
-            </w:pPr>
-            <w:r>
-              <w:rPr>
-                <w:rFonts w:ascii="Montserrat" w:hAnsi="Montserrat"/>
-                <w:i/>
-                <w:iCs/>
-                <w:sz w:val="14"/>
-                <w:szCs w:val="14"/>
-              </w:rPr>
-              <w:t>Formi, react-modal</w:t>
+              <w:pStyle w:val="LO-normal0"/>
+              <w:widowControl w:val="false"/>
+              <w:spacing w:lineRule="auto" w:line="240"/>
+              <w:jc w:val="center"/>
+              <w:rPr>
+                <w:sz w:val="14"/>
+                <w:szCs w:val="14"/>
+              </w:rPr>
+            </w:pPr>
+            <w:r>
+              <w:rPr>
+                <w:rFonts w:eastAsia="Montserrat" w:cs="Montserrat" w:ascii="Montserrat" w:hAnsi="Montserrat"/>
+                <w:b/>
+                <w:sz w:val="14"/>
+                <w:szCs w:val="14"/>
+              </w:rPr>
+              <w:t>Solution</w:t>
             </w:r>
           </w:p>
         </w:tc>
@@ -2543,27 +2533,23 @@
           </w:tcPr>
           <w:p>
             <w:pPr>
-              <w:pStyle w:val="Contenudetableau"/>
-              <w:widowControl w:val="false"/>
-              <w:jc w:val="center"/>
-              <w:rPr>
-                <w:rFonts w:ascii="Montserrat" w:hAnsi="Montserrat"/>
-                <w:i/>
-                <w:i/>
-                <w:iCs/>
-                <w:sz w:val="14"/>
-                <w:szCs w:val="14"/>
-              </w:rPr>
-            </w:pPr>
-            <w:r>
-              <w:rPr>
-                <w:rFonts w:ascii="Montserrat" w:hAnsi="Montserrat"/>
-                <w:i/>
-                <w:iCs/>
-                <w:sz w:val="14"/>
-                <w:szCs w:val="14"/>
-              </w:rPr>
-              <w:t>Formik est une librairie faite pour React qui permet de créer facilement des formulaires</w:t>
+              <w:pStyle w:val="LO-normal0"/>
+              <w:widowControl w:val="false"/>
+              <w:spacing w:lineRule="auto" w:line="240"/>
+              <w:jc w:val="center"/>
+              <w:rPr>
+                <w:sz w:val="14"/>
+                <w:szCs w:val="14"/>
+              </w:rPr>
+            </w:pPr>
+            <w:r>
+              <w:rPr>
+                <w:rFonts w:eastAsia="Montserrat" w:cs="Montserrat" w:ascii="Montserrat" w:hAnsi="Montserrat"/>
+                <w:b/>
+                <w:sz w:val="14"/>
+                <w:szCs w:val="14"/>
+              </w:rPr>
+              <w:t>Description de la solution</w:t>
             </w:r>
           </w:p>
         </w:tc>
@@ -2578,51 +2564,23 @@
           </w:tcPr>
           <w:p>
             <w:pPr>
-              <w:pStyle w:val="Contenudetableau"/>
-              <w:widowControl w:val="false"/>
-              <w:jc w:val="center"/>
-              <w:rPr>
-                <w:rFonts w:ascii="Montserrat" w:hAnsi="Montserrat"/>
-                <w:sz w:val="14"/>
-                <w:szCs w:val="14"/>
-              </w:rPr>
-            </w:pPr>
-            <w:r>
-              <w:rPr>
-                <w:rFonts w:ascii="Montserrat" w:hAnsi="Montserrat"/>
-                <w:sz w:val="14"/>
-                <w:szCs w:val="14"/>
-              </w:rPr>
-              <w:t xml:space="preserve">1) </w:t>
-            </w:r>
+              <w:pStyle w:val="LO-normal0"/>
+              <w:widowControl w:val="false"/>
+              <w:spacing w:lineRule="auto" w:line="240"/>
+              <w:jc w:val="center"/>
+              <w:rPr>
+                <w:sz w:val="14"/>
+                <w:szCs w:val="14"/>
+              </w:rPr>
+            </w:pPr>
             <w:r>
               <w:rPr>
                 <w:rFonts w:eastAsia="Montserrat" w:cs="Montserrat" w:ascii="Montserrat" w:hAnsi="Montserrat"/>
-                <w:i/>
-                <w:sz w:val="14"/>
-                <w:szCs w:val="14"/>
-              </w:rPr>
-              <w:t>Il s'agit de la librairie la plus populaire.</w:t>
-            </w:r>
-          </w:p>
-          <w:p>
-            <w:pPr>
-              <w:pStyle w:val="Contenudetableau"/>
-              <w:widowControl w:val="false"/>
-              <w:jc w:val="center"/>
-              <w:rPr>
-                <w:sz w:val="14"/>
-                <w:szCs w:val="14"/>
-              </w:rPr>
-            </w:pPr>
-            <w:r>
-              <w:rPr>
-                <w:rFonts w:eastAsia="Montserrat" w:cs="Montserrat" w:ascii="Montserrat" w:hAnsi="Montserrat"/>
-                <w:i/>
-                <w:sz w:val="14"/>
-                <w:szCs w:val="14"/>
-              </w:rPr>
-              <w:t xml:space="preserve">2) Formik est polyvalent et regorge de dizaines de fonctionnalités. Exemple :  les types de validation, la gestion des erreurs d'API, l'enregistrement automatique des données de formulaires </w:t>
+                <w:b/>
+                <w:sz w:val="14"/>
+                <w:szCs w:val="14"/>
+              </w:rPr>
+              <w:t>Justification (2 arguments)</w:t>
             </w:r>
           </w:p>
         </w:tc>
@@ -2643,27 +2601,19 @@
               <w:widowControl w:val="false"/>
               <w:jc w:val="center"/>
               <w:rPr>
-                <w:rFonts w:ascii="Montserrat" w:hAnsi="Montserrat"/>
-                <w:b w:val="false"/>
-                <w:bCs w:val="false"/>
-                <w:i/>
-                <w:i/>
-                <w:iCs/>
-                <w:sz w:val="14"/>
-                <w:szCs w:val="14"/>
-              </w:rPr>
-            </w:pPr>
-            <w:r>
-              <w:rPr>
-                <w:rFonts w:ascii="Montserrat" w:hAnsi="Montserrat"/>
-                <w:b w:val="false"/>
-                <w:bCs w:val="false"/>
-                <w:i/>
-                <w:iCs/>
-                <w:sz w:val="14"/>
-                <w:szCs w:val="14"/>
-              </w:rPr>
-              <w:t>Utilisation d’une base de données afin d’y stocker les adresses mails de connexion des utilisateurs</w:t>
+                <w:sz w:val="12"/>
+                <w:szCs w:val="12"/>
+              </w:rPr>
+            </w:pPr>
+            <w:r>
+              <w:rPr>
+                <w:rFonts w:ascii="Montserrat" w:hAnsi="Montserrat"/>
+                <w:i/>
+                <w:iCs/>
+                <w:sz w:val="12"/>
+                <w:szCs w:val="12"/>
+              </w:rPr>
+              <w:t>Validation du formulaire</w:t>
             </w:r>
           </w:p>
         </w:tc>
@@ -2677,31 +2627,24 @@
           </w:tcPr>
           <w:p>
             <w:pPr>
-              <w:pStyle w:val="Contenudetableau"/>
-              <w:widowControl w:val="false"/>
-              <w:jc w:val="center"/>
-              <w:rPr>
-                <w:rFonts w:ascii="Montserrat" w:hAnsi="Montserrat"/>
-                <w:b w:val="false"/>
-                <w:bCs w:val="false"/>
-                <w:i/>
-                <w:i/>
-                <w:iCs/>
-                <w:sz w:val="14"/>
-                <w:szCs w:val="14"/>
-              </w:rPr>
-            </w:pPr>
-            <w:r>
-              <w:rPr>
-                <w:rFonts w:ascii="Montserrat" w:hAnsi="Montserrat"/>
-                <w:b w:val="false"/>
-                <w:bCs w:val="false"/>
-                <w:i/>
-                <w:iCs/>
-                <w:sz w:val="14"/>
-                <w:szCs w:val="14"/>
-              </w:rPr>
-              <w:t>La connexion à la base de données se fera via une API</w:t>
+              <w:pStyle w:val="LO-normal0"/>
+              <w:widowControl w:val="false"/>
+              <w:spacing w:lineRule="auto" w:line="240"/>
+              <w:jc w:val="center"/>
+              <w:rPr>
+                <w:sz w:val="12"/>
+                <w:szCs w:val="12"/>
+              </w:rPr>
+            </w:pPr>
+            <w:r>
+              <w:rPr>
+                <w:rFonts w:ascii="Montserrat" w:hAnsi="Montserrat"/>
+                <w:i/>
+                <w:iCs/>
+                <w:sz w:val="12"/>
+                <w:szCs w:val="12"/>
+              </w:rPr>
+              <w:t>Le formulaire doit se remplir depuis une modale</w:t>
             </w:r>
           </w:p>
         </w:tc>
@@ -2719,27 +2662,19 @@
               <w:widowControl w:val="false"/>
               <w:jc w:val="center"/>
               <w:rPr>
-                <w:rFonts w:ascii="Montserrat" w:hAnsi="Montserrat"/>
-                <w:b w:val="false"/>
-                <w:bCs w:val="false"/>
-                <w:i/>
-                <w:i/>
-                <w:iCs/>
-                <w:sz w:val="14"/>
-                <w:szCs w:val="14"/>
-              </w:rPr>
-            </w:pPr>
-            <w:r>
-              <w:rPr>
-                <w:rFonts w:ascii="Montserrat" w:hAnsi="Montserrat"/>
-                <w:b w:val="false"/>
-                <w:bCs w:val="false"/>
-                <w:i/>
-                <w:iCs/>
-                <w:sz w:val="14"/>
-                <w:szCs w:val="14"/>
-              </w:rPr>
-              <w:t xml:space="preserve">Node.js </w:t>
+                <w:sz w:val="12"/>
+                <w:szCs w:val="12"/>
+              </w:rPr>
+            </w:pPr>
+            <w:r>
+              <w:rPr>
+                <w:rFonts w:ascii="Montserrat" w:hAnsi="Montserrat"/>
+                <w:i/>
+                <w:iCs/>
+                <w:sz w:val="12"/>
+                <w:szCs w:val="12"/>
+              </w:rPr>
+              <w:t>Formi, react-modal</w:t>
             </w:r>
           </w:p>
         </w:tc>
@@ -2757,27 +2692,19 @@
               <w:widowControl w:val="false"/>
               <w:jc w:val="center"/>
               <w:rPr>
-                <w:rFonts w:ascii="Montserrat" w:hAnsi="Montserrat"/>
-                <w:b w:val="false"/>
-                <w:bCs w:val="false"/>
-                <w:i/>
-                <w:i/>
-                <w:iCs/>
-                <w:sz w:val="14"/>
-                <w:szCs w:val="14"/>
-              </w:rPr>
-            </w:pPr>
-            <w:r>
-              <w:rPr>
-                <w:rFonts w:ascii="Montserrat" w:hAnsi="Montserrat"/>
-                <w:b w:val="false"/>
-                <w:bCs w:val="false"/>
-                <w:i/>
-                <w:iCs/>
-                <w:sz w:val="14"/>
-                <w:szCs w:val="14"/>
-              </w:rPr>
-              <w:t>Node.js est un langage de programmation back-end qui permet la création d’API.</w:t>
+                <w:sz w:val="12"/>
+                <w:szCs w:val="12"/>
+              </w:rPr>
+            </w:pPr>
+            <w:r>
+              <w:rPr>
+                <w:rFonts w:ascii="Montserrat" w:hAnsi="Montserrat"/>
+                <w:i/>
+                <w:iCs/>
+                <w:sz w:val="12"/>
+                <w:szCs w:val="12"/>
+              </w:rPr>
+              <w:t>Formik est une librairie faite pour React qui permet de créer facilement des formulaires</w:t>
             </w:r>
           </w:p>
         </w:tc>
@@ -2796,27 +2723,46 @@
               <w:widowControl w:val="false"/>
               <w:jc w:val="center"/>
               <w:rPr>
-                <w:rFonts w:ascii="Montserrat" w:hAnsi="Montserrat"/>
-                <w:b w:val="false"/>
-                <w:bCs w:val="false"/>
-                <w:i/>
-                <w:i/>
-                <w:iCs/>
-                <w:sz w:val="14"/>
-                <w:szCs w:val="14"/>
-              </w:rPr>
-            </w:pPr>
-            <w:r>
-              <w:rPr>
-                <w:rFonts w:ascii="Montserrat" w:hAnsi="Montserrat"/>
-                <w:b w:val="false"/>
-                <w:bCs w:val="false"/>
-                <w:i/>
-                <w:iCs/>
-                <w:sz w:val="14"/>
-                <w:szCs w:val="14"/>
-              </w:rPr>
-              <w:t>1) Utilisation du langage Javascript ce qui permettra de le front-end et back-end avec un seul langage. 2) Rapidité d’exécution des appels vers le serveur, cela favorise la rapidité des réponses de la base de données.</w:t>
+                <w:sz w:val="12"/>
+                <w:szCs w:val="12"/>
+              </w:rPr>
+            </w:pPr>
+            <w:r>
+              <w:rPr>
+                <w:rFonts w:ascii="Montserrat" w:hAnsi="Montserrat"/>
+                <w:sz w:val="12"/>
+                <w:szCs w:val="12"/>
+              </w:rPr>
+              <w:t xml:space="preserve">1) </w:t>
+            </w:r>
+            <w:r>
+              <w:rPr>
+                <w:rFonts w:eastAsia="Montserrat" w:cs="Montserrat" w:ascii="Montserrat" w:hAnsi="Montserrat"/>
+                <w:i/>
+                <w:sz w:val="12"/>
+                <w:szCs w:val="12"/>
+              </w:rPr>
+              <w:t>Il s'agit de la librairie la plus populaire.</w:t>
+            </w:r>
+          </w:p>
+          <w:p>
+            <w:pPr>
+              <w:pStyle w:val="Contenudetableau"/>
+              <w:widowControl w:val="false"/>
+              <w:jc w:val="center"/>
+              <w:rPr>
+                <w:sz w:val="12"/>
+                <w:szCs w:val="12"/>
+              </w:rPr>
+            </w:pPr>
+            <w:r>
+              <w:rPr>
+                <w:rFonts w:eastAsia="Montserrat" w:cs="Montserrat" w:ascii="Montserrat" w:hAnsi="Montserrat"/>
+                <w:i/>
+                <w:sz w:val="12"/>
+                <w:szCs w:val="12"/>
+              </w:rPr>
+              <w:t xml:space="preserve">2) Formik est polyvalent et regorge de dizaines de fonctionnalités. Exemple :  les types de validation, la gestion des erreurs d'API, l'enregistrement automatique des données de formulaires </w:t>
             </w:r>
           </w:p>
         </w:tc>
@@ -2837,14 +2783,40 @@
               <w:widowControl w:val="false"/>
               <w:jc w:val="center"/>
               <w:rPr>
+                <w:sz w:val="12"/>
+                <w:szCs w:val="12"/>
+              </w:rPr>
+            </w:pPr>
+            <w:r>
+              <w:rPr>
                 <w:rFonts w:ascii="Montserrat" w:hAnsi="Montserrat"/>
                 <w:b w:val="false"/>
                 <w:bCs w:val="false"/>
                 <w:i/>
-                <w:i/>
-                <w:iCs/>
-                <w:sz w:val="14"/>
-                <w:szCs w:val="14"/>
+                <w:iCs/>
+                <w:sz w:val="12"/>
+                <w:szCs w:val="12"/>
+              </w:rPr>
+              <w:t>Utilisation d’une base de données afin d’y stocker les adresses mails de connexion des utilisateurs</w:t>
+            </w:r>
+          </w:p>
+        </w:tc>
+        <w:tc>
+          <w:tcPr>
+            <w:tcW w:w="1927" w:type="dxa"/>
+            <w:tcBorders>
+              <w:left w:val="single" w:sz="4" w:space="0" w:color="000000"/>
+              <w:bottom w:val="single" w:sz="4" w:space="0" w:color="000000"/>
+            </w:tcBorders>
+          </w:tcPr>
+          <w:p>
+            <w:pPr>
+              <w:pStyle w:val="Contenudetableau"/>
+              <w:widowControl w:val="false"/>
+              <w:jc w:val="center"/>
+              <w:rPr>
+                <w:sz w:val="12"/>
+                <w:szCs w:val="12"/>
               </w:rPr>
             </w:pPr>
             <w:r>
@@ -2854,203 +2826,107 @@
                 <w:bCs w:val="false"/>
                 <w:i/>
                 <w:iCs/>
-                <w:sz w:val="14"/>
-                <w:szCs w:val="14"/>
-              </w:rPr>
-              <w:t>Utilisation d’une base de données afin d’y stocker les adresses mails de connexion des utilisateurs</w:t>
-            </w:r>
-          </w:p>
-        </w:tc>
-        <w:tc>
-          <w:tcPr>
-            <w:tcW w:w="1927" w:type="dxa"/>
-            <w:tcBorders>
-              <w:left w:val="single" w:sz="4" w:space="0" w:color="000000"/>
-              <w:bottom w:val="single" w:sz="4" w:space="0" w:color="000000"/>
-            </w:tcBorders>
-          </w:tcPr>
-          <w:p>
-            <w:pPr>
-              <w:pStyle w:val="LO-normal0"/>
-              <w:widowControl w:val="false"/>
-              <w:spacing w:lineRule="auto" w:line="240"/>
-              <w:jc w:val="center"/>
-              <w:rPr>
+                <w:sz w:val="12"/>
+                <w:szCs w:val="12"/>
+              </w:rPr>
+              <w:t>La connexion à la base de données se fera via une API</w:t>
+            </w:r>
+          </w:p>
+        </w:tc>
+        <w:tc>
+          <w:tcPr>
+            <w:tcW w:w="1930" w:type="dxa"/>
+            <w:tcBorders>
+              <w:left w:val="single" w:sz="4" w:space="0" w:color="000000"/>
+              <w:bottom w:val="single" w:sz="4" w:space="0" w:color="000000"/>
+            </w:tcBorders>
+          </w:tcPr>
+          <w:p>
+            <w:pPr>
+              <w:pStyle w:val="Contenudetableau"/>
+              <w:widowControl w:val="false"/>
+              <w:jc w:val="center"/>
+              <w:rPr>
+                <w:sz w:val="12"/>
+                <w:szCs w:val="12"/>
+              </w:rPr>
+            </w:pPr>
+            <w:r>
+              <w:rPr>
+                <w:rFonts w:ascii="Montserrat" w:hAnsi="Montserrat"/>
                 <w:b w:val="false"/>
                 <w:bCs w:val="false"/>
                 <w:i/>
-                <w:i/>
-                <w:iCs/>
-                <w:color w:val="000000"/>
-                <w:sz w:val="14"/>
-                <w:szCs w:val="14"/>
-              </w:rPr>
-            </w:pPr>
-            <w:r>
-              <w:rPr>
+                <w:iCs/>
+                <w:sz w:val="12"/>
+                <w:szCs w:val="12"/>
+              </w:rPr>
+              <w:t xml:space="preserve">Node.js </w:t>
+            </w:r>
+          </w:p>
+        </w:tc>
+        <w:tc>
+          <w:tcPr>
+            <w:tcW w:w="1927" w:type="dxa"/>
+            <w:tcBorders>
+              <w:left w:val="single" w:sz="4" w:space="0" w:color="000000"/>
+              <w:bottom w:val="single" w:sz="4" w:space="0" w:color="000000"/>
+            </w:tcBorders>
+          </w:tcPr>
+          <w:p>
+            <w:pPr>
+              <w:pStyle w:val="Contenudetableau"/>
+              <w:widowControl w:val="false"/>
+              <w:jc w:val="center"/>
+              <w:rPr>
+                <w:sz w:val="12"/>
+                <w:szCs w:val="12"/>
+              </w:rPr>
+            </w:pPr>
+            <w:r>
+              <w:rPr>
+                <w:rFonts w:ascii="Montserrat" w:hAnsi="Montserrat"/>
                 <w:b w:val="false"/>
                 <w:bCs w:val="false"/>
                 <w:i/>
                 <w:iCs/>
-                <w:color w:val="000000"/>
-                <w:sz w:val="14"/>
-                <w:szCs w:val="14"/>
-              </w:rPr>
-              <w:t>Gestion continue de la session utilisateur tant que celui-ci est connecté.</w:t>
-            </w:r>
-          </w:p>
-        </w:tc>
-        <w:tc>
-          <w:tcPr>
-            <w:tcW w:w="1930" w:type="dxa"/>
-            <w:tcBorders>
-              <w:left w:val="single" w:sz="4" w:space="0" w:color="000000"/>
-              <w:bottom w:val="single" w:sz="4" w:space="0" w:color="000000"/>
-            </w:tcBorders>
-          </w:tcPr>
-          <w:p>
-            <w:pPr>
-              <w:pStyle w:val="Contenudetableau"/>
-              <w:widowControl w:val="false"/>
-              <w:jc w:val="center"/>
+                <w:sz w:val="12"/>
+                <w:szCs w:val="12"/>
+              </w:rPr>
+              <w:t>Node.js est un langage de programmation back-end qui permet la création d’API.</w:t>
+            </w:r>
+          </w:p>
+        </w:tc>
+        <w:tc>
+          <w:tcPr>
+            <w:tcW w:w="5870" w:type="dxa"/>
+            <w:tcBorders>
+              <w:left w:val="single" w:sz="4" w:space="0" w:color="000000"/>
+              <w:bottom w:val="single" w:sz="4" w:space="0" w:color="000000"/>
+              <w:right w:val="single" w:sz="4" w:space="0" w:color="000000"/>
+            </w:tcBorders>
+          </w:tcPr>
+          <w:p>
+            <w:pPr>
+              <w:pStyle w:val="Contenudetableau"/>
+              <w:widowControl w:val="false"/>
+              <w:jc w:val="center"/>
+              <w:rPr>
+                <w:sz w:val="12"/>
+                <w:szCs w:val="12"/>
+              </w:rPr>
+            </w:pPr>
+            <w:r>
               <w:rPr>
                 <w:rFonts w:ascii="Montserrat" w:hAnsi="Montserrat"/>
                 <w:b w:val="false"/>
                 <w:bCs w:val="false"/>
                 <w:i/>
-                <w:i/>
-                <w:iCs/>
-                <w:sz w:val="14"/>
-                <w:szCs w:val="14"/>
-              </w:rPr>
-            </w:pPr>
-            <w:r>
-              <w:rPr>
-                <w:rFonts w:ascii="Montserrat" w:hAnsi="Montserrat"/>
-                <w:b w:val="false"/>
-                <w:bCs w:val="false"/>
-                <w:i/>
-                <w:iCs/>
-                <w:sz w:val="14"/>
-                <w:szCs w:val="14"/>
-              </w:rPr>
-              <w:t>Express.js</w:t>
-            </w:r>
-          </w:p>
-        </w:tc>
-        <w:tc>
-          <w:tcPr>
-            <w:tcW w:w="1927" w:type="dxa"/>
-            <w:tcBorders>
-              <w:left w:val="single" w:sz="4" w:space="0" w:color="000000"/>
-              <w:bottom w:val="single" w:sz="4" w:space="0" w:color="000000"/>
-            </w:tcBorders>
-          </w:tcPr>
-          <w:p>
-            <w:pPr>
-              <w:pStyle w:val="Contenudetableau"/>
-              <w:widowControl w:val="false"/>
-              <w:jc w:val="center"/>
-              <w:rPr>
-                <w:rFonts w:ascii="Montserrat" w:hAnsi="Montserrat"/>
-                <w:b w:val="false"/>
-                <w:bCs w:val="false"/>
-                <w:i/>
-                <w:i/>
-                <w:iCs/>
-                <w:sz w:val="14"/>
-                <w:szCs w:val="14"/>
-              </w:rPr>
-            </w:pPr>
-            <w:r>
-              <w:rPr>
-                <w:rFonts w:ascii="Montserrat" w:hAnsi="Montserrat"/>
-                <w:b w:val="false"/>
-                <w:bCs w:val="false"/>
-                <w:i/>
-                <w:iCs/>
-                <w:sz w:val="14"/>
-                <w:szCs w:val="14"/>
-              </w:rPr>
-              <w:t>Express.js est une librairie s’ajoutant à Node.js et lui donnant plus de possibilités.</w:t>
-            </w:r>
-          </w:p>
-        </w:tc>
-        <w:tc>
-          <w:tcPr>
-            <w:tcW w:w="5870" w:type="dxa"/>
-            <w:tcBorders>
-              <w:left w:val="single" w:sz="4" w:space="0" w:color="000000"/>
-              <w:bottom w:val="single" w:sz="4" w:space="0" w:color="000000"/>
-              <w:right w:val="single" w:sz="4" w:space="0" w:color="000000"/>
-            </w:tcBorders>
-          </w:tcPr>
-          <w:p>
-            <w:pPr>
-              <w:pStyle w:val="LO-normal0"/>
-              <w:widowControl w:val="false"/>
-              <w:spacing w:lineRule="auto" w:line="240"/>
-              <w:jc w:val="center"/>
-              <w:rPr>
-                <w:b w:val="false"/>
-                <w:bCs w:val="false"/>
-                <w:i/>
-                <w:i/>
-                <w:iCs/>
-                <w:sz w:val="14"/>
-                <w:szCs w:val="14"/>
-              </w:rPr>
-            </w:pPr>
-            <w:r>
-              <w:rPr>
-                <w:b w:val="false"/>
-                <w:bCs w:val="false"/>
-                <w:i/>
-                <w:iCs/>
-                <w:color w:val="000000"/>
-                <w:sz w:val="14"/>
-                <w:szCs w:val="14"/>
-              </w:rPr>
-              <w:t xml:space="preserve">1) </w:t>
-            </w:r>
-            <w:r>
-              <w:rPr>
-                <w:b w:val="false"/>
-                <w:bCs w:val="false"/>
-                <w:i/>
-                <w:iCs/>
-                <w:sz w:val="14"/>
-                <w:szCs w:val="14"/>
-              </w:rPr>
-              <w:t>Express est l'un des frameworks les plus populaires pour Node.js. Il est livré avec un middleware de gestion de session appelé "express-session" qui vous permet de gérer facilement les sessions utilisateur.</w:t>
-            </w:r>
-          </w:p>
-          <w:p>
-            <w:pPr>
-              <w:pStyle w:val="LO-normal0"/>
-              <w:widowControl w:val="false"/>
-              <w:spacing w:lineRule="auto" w:line="240"/>
-              <w:jc w:val="center"/>
-              <w:rPr>
-                <w:b w:val="false"/>
-                <w:bCs w:val="false"/>
-                <w:i/>
-                <w:i/>
-                <w:iCs/>
-                <w:sz w:val="14"/>
-                <w:szCs w:val="14"/>
-              </w:rPr>
-            </w:pPr>
-            <w:r>
-              <w:rPr>
-                <w:b w:val="false"/>
-                <w:bCs w:val="false"/>
-                <w:i/>
-                <w:iCs/>
-                <w:sz w:val="14"/>
-                <w:szCs w:val="14"/>
-              </w:rPr>
-              <w:t xml:space="preserve">2) Express propose des fonctionnalités de sécurité telles que la gestion de session, la gestion des cookies, la validation de formulaires, la protection contre les attaques XSS, CSRF, etc. </w:t>
+                <w:iCs/>
+                <w:sz w:val="12"/>
+                <w:szCs w:val="12"/>
+              </w:rPr>
+              <w:t>1) Utilisation du langage Javascript ce qui permettra de le front-end et back-end avec un seul langage. 2) Rapidité d’exécution des appels vers le serveur, cela favorise la rapidité des réponses de la base de données.</w:t>
             </w:r>
           </w:p>
         </w:tc>
@@ -3067,22 +2943,167 @@
           </w:tcPr>
           <w:p>
             <w:pPr>
+              <w:pStyle w:val="Contenudetableau"/>
+              <w:widowControl w:val="false"/>
+              <w:jc w:val="center"/>
+              <w:rPr>
+                <w:sz w:val="12"/>
+                <w:szCs w:val="12"/>
+              </w:rPr>
+            </w:pPr>
+            <w:r>
+              <w:rPr>
+                <w:rFonts w:ascii="Montserrat" w:hAnsi="Montserrat"/>
+                <w:b w:val="false"/>
+                <w:bCs w:val="false"/>
+                <w:i/>
+                <w:iCs/>
+                <w:sz w:val="12"/>
+                <w:szCs w:val="12"/>
+              </w:rPr>
+              <w:t>Utilisation d’une base de données afin d’y stocker les adresses mails de connexion des utilisateurs</w:t>
+            </w:r>
+          </w:p>
+        </w:tc>
+        <w:tc>
+          <w:tcPr>
+            <w:tcW w:w="1927" w:type="dxa"/>
+            <w:tcBorders>
+              <w:left w:val="single" w:sz="4" w:space="0" w:color="000000"/>
+              <w:bottom w:val="single" w:sz="4" w:space="0" w:color="000000"/>
+            </w:tcBorders>
+          </w:tcPr>
+          <w:p>
+            <w:pPr>
               <w:pStyle w:val="LO-normal0"/>
               <w:widowControl w:val="false"/>
               <w:spacing w:lineRule="auto" w:line="240"/>
               <w:jc w:val="center"/>
               <w:rPr>
+                <w:sz w:val="12"/>
+                <w:szCs w:val="12"/>
+              </w:rPr>
+            </w:pPr>
+            <w:r>
+              <w:rPr>
+                <w:b w:val="false"/>
+                <w:bCs w:val="false"/>
+                <w:i/>
+                <w:iCs/>
                 <w:color w:val="000000"/>
-                <w:sz w:val="14"/>
-                <w:szCs w:val="14"/>
-              </w:rPr>
-            </w:pPr>
-            <w:r>
-              <w:rPr>
+                <w:sz w:val="12"/>
+                <w:szCs w:val="12"/>
+              </w:rPr>
+              <w:t>Gestion continue de la session utilisateur tant que celui-ci est connecté.</w:t>
+            </w:r>
+          </w:p>
+        </w:tc>
+        <w:tc>
+          <w:tcPr>
+            <w:tcW w:w="1930" w:type="dxa"/>
+            <w:tcBorders>
+              <w:left w:val="single" w:sz="4" w:space="0" w:color="000000"/>
+              <w:bottom w:val="single" w:sz="4" w:space="0" w:color="000000"/>
+            </w:tcBorders>
+          </w:tcPr>
+          <w:p>
+            <w:pPr>
+              <w:pStyle w:val="Contenudetableau"/>
+              <w:widowControl w:val="false"/>
+              <w:jc w:val="center"/>
+              <w:rPr>
+                <w:sz w:val="12"/>
+                <w:szCs w:val="12"/>
+              </w:rPr>
+            </w:pPr>
+            <w:r>
+              <w:rPr>
+                <w:rFonts w:ascii="Montserrat" w:hAnsi="Montserrat"/>
+                <w:b w:val="false"/>
+                <w:bCs w:val="false"/>
+                <w:i/>
+                <w:iCs/>
+                <w:sz w:val="12"/>
+                <w:szCs w:val="12"/>
+              </w:rPr>
+              <w:t>Express.js</w:t>
+            </w:r>
+          </w:p>
+        </w:tc>
+        <w:tc>
+          <w:tcPr>
+            <w:tcW w:w="1927" w:type="dxa"/>
+            <w:tcBorders>
+              <w:left w:val="single" w:sz="4" w:space="0" w:color="000000"/>
+              <w:bottom w:val="single" w:sz="4" w:space="0" w:color="000000"/>
+            </w:tcBorders>
+          </w:tcPr>
+          <w:p>
+            <w:pPr>
+              <w:pStyle w:val="Contenudetableau"/>
+              <w:widowControl w:val="false"/>
+              <w:jc w:val="center"/>
+              <w:rPr>
+                <w:sz w:val="12"/>
+                <w:szCs w:val="12"/>
+              </w:rPr>
+            </w:pPr>
+            <w:r>
+              <w:rPr>
+                <w:rFonts w:ascii="Montserrat" w:hAnsi="Montserrat"/>
+                <w:b w:val="false"/>
+                <w:bCs w:val="false"/>
+                <w:i/>
+                <w:iCs/>
+                <w:sz w:val="12"/>
+                <w:szCs w:val="12"/>
+              </w:rPr>
+              <w:t>Express.js est une librairie s’ajoutant à Node.js et lui donnant plus de possibilités.</w:t>
+            </w:r>
+          </w:p>
+        </w:tc>
+        <w:tc>
+          <w:tcPr>
+            <w:tcW w:w="5870" w:type="dxa"/>
+            <w:tcBorders>
+              <w:left w:val="single" w:sz="4" w:space="0" w:color="000000"/>
+              <w:bottom w:val="single" w:sz="4" w:space="0" w:color="000000"/>
+              <w:right w:val="single" w:sz="4" w:space="0" w:color="000000"/>
+            </w:tcBorders>
+          </w:tcPr>
+          <w:p>
+            <w:pPr>
+              <w:pStyle w:val="LO-normal0"/>
+              <w:widowControl w:val="false"/>
+              <w:spacing w:lineRule="auto" w:line="240"/>
+              <w:jc w:val="center"/>
+              <w:rPr>
+                <w:sz w:val="12"/>
+                <w:szCs w:val="12"/>
+              </w:rPr>
+            </w:pPr>
+            <w:r>
+              <w:rPr>
+                <w:b w:val="false"/>
+                <w:bCs w:val="false"/>
+                <w:i/>
+                <w:iCs/>
                 <w:color w:val="000000"/>
-                <w:sz w:val="14"/>
-                <w:szCs w:val="14"/>
-              </w:rPr>
+                <w:sz w:val="12"/>
+                <w:szCs w:val="12"/>
+              </w:rPr>
+              <w:t xml:space="preserve">1) </w:t>
+            </w:r>
+            <w:r>
+              <w:rPr>
+                <w:b w:val="false"/>
+                <w:bCs w:val="false"/>
+                <w:i/>
+                <w:iCs/>
+                <w:sz w:val="12"/>
+                <w:szCs w:val="12"/>
+              </w:rPr>
+              <w:t>Express est l'un des frameworks les plus populaires pour Node.js. Il est livré avec un middleware de gestion de session appelé "express-session" qui vous permet de gérer facilement les sessions utilisateur.</w:t>
             </w:r>
           </w:p>
           <w:p>
@@ -3092,389 +3113,20 @@
               <w:spacing w:lineRule="auto" w:line="240"/>
               <w:jc w:val="center"/>
               <w:rPr>
-                <w:color w:val="000000"/>
-                <w:sz w:val="14"/>
-                <w:szCs w:val="14"/>
-              </w:rPr>
-            </w:pPr>
-            <w:r>
-              <w:rPr>
-                <w:rFonts w:eastAsia="Montserrat" w:cs="Montserrat" w:ascii="Montserrat" w:hAnsi="Montserrat"/>
-                <w:i/>
-                <w:color w:val="000000"/>
-                <w:sz w:val="14"/>
-                <w:szCs w:val="14"/>
-              </w:rPr>
-              <w:t>Création d'une catégorie de plat</w:t>
-            </w:r>
-          </w:p>
-          <w:p>
-            <w:pPr>
-              <w:pStyle w:val="LO-normal0"/>
-              <w:widowControl w:val="false"/>
-              <w:spacing w:lineRule="auto" w:line="240"/>
-              <w:jc w:val="center"/>
-              <w:rPr>
-                <w:color w:val="000000"/>
-                <w:sz w:val="14"/>
-                <w:szCs w:val="14"/>
-              </w:rPr>
-            </w:pPr>
-            <w:r>
-              <w:rPr>
-                <w:color w:val="000000"/>
-                <w:sz w:val="14"/>
-                <w:szCs w:val="14"/>
-              </w:rPr>
-            </w:r>
-          </w:p>
-          <w:p>
-            <w:pPr>
-              <w:pStyle w:val="LO-normal0"/>
-              <w:widowControl w:val="false"/>
-              <w:spacing w:lineRule="auto" w:line="240"/>
-              <w:jc w:val="center"/>
-              <w:rPr>
-                <w:color w:val="000000"/>
-                <w:sz w:val="14"/>
-                <w:szCs w:val="14"/>
-              </w:rPr>
-            </w:pPr>
-            <w:r>
-              <w:rPr>
-                <w:color w:val="000000"/>
-                <w:sz w:val="14"/>
-                <w:szCs w:val="14"/>
-              </w:rPr>
-            </w:r>
-          </w:p>
-          <w:p>
-            <w:pPr>
-              <w:pStyle w:val="LO-normal0"/>
-              <w:widowControl w:val="false"/>
-              <w:spacing w:lineRule="auto" w:line="240"/>
-              <w:jc w:val="center"/>
-              <w:rPr>
-                <w:color w:val="000000"/>
-                <w:sz w:val="14"/>
-                <w:szCs w:val="14"/>
-              </w:rPr>
-            </w:pPr>
-            <w:r>
-              <w:rPr>
-                <w:color w:val="000000"/>
-                <w:sz w:val="14"/>
-                <w:szCs w:val="14"/>
-              </w:rPr>
-            </w:r>
-          </w:p>
-          <w:p>
-            <w:pPr>
-              <w:pStyle w:val="LO-normal0"/>
-              <w:widowControl w:val="false"/>
-              <w:spacing w:lineRule="auto" w:line="240"/>
-              <w:jc w:val="center"/>
-              <w:rPr>
-                <w:color w:val="000000"/>
-                <w:sz w:val="14"/>
-                <w:szCs w:val="14"/>
-              </w:rPr>
-            </w:pPr>
-            <w:r>
-              <w:rPr>
-                <w:color w:val="000000"/>
-                <w:sz w:val="14"/>
-                <w:szCs w:val="14"/>
-              </w:rPr>
-            </w:r>
-          </w:p>
-          <w:p>
-            <w:pPr>
-              <w:pStyle w:val="LO-normal0"/>
-              <w:widowControl w:val="false"/>
-              <w:spacing w:lineRule="auto" w:line="240"/>
-              <w:jc w:val="center"/>
-              <w:rPr>
-                <w:color w:val="000000"/>
-                <w:sz w:val="14"/>
-                <w:szCs w:val="14"/>
-              </w:rPr>
-            </w:pPr>
-            <w:r>
-              <w:rPr>
-                <w:color w:val="000000"/>
-                <w:sz w:val="14"/>
-                <w:szCs w:val="14"/>
-              </w:rPr>
-            </w:r>
-          </w:p>
-        </w:tc>
-        <w:tc>
-          <w:tcPr>
-            <w:tcW w:w="1927" w:type="dxa"/>
-            <w:tcBorders>
-              <w:left w:val="single" w:sz="4" w:space="0" w:color="000000"/>
-              <w:bottom w:val="single" w:sz="4" w:space="0" w:color="000000"/>
-            </w:tcBorders>
-          </w:tcPr>
-          <w:p>
-            <w:pPr>
-              <w:pStyle w:val="LO-normal0"/>
-              <w:widowControl w:val="false"/>
-              <w:spacing w:lineRule="auto" w:line="240"/>
-              <w:jc w:val="center"/>
-              <w:rPr>
-                <w:color w:val="000000"/>
-                <w:sz w:val="14"/>
-                <w:szCs w:val="14"/>
-              </w:rPr>
-            </w:pPr>
-            <w:r>
-              <w:rPr>
-                <w:color w:val="000000"/>
-                <w:sz w:val="14"/>
-                <w:szCs w:val="14"/>
-              </w:rPr>
-            </w:r>
-          </w:p>
-          <w:p>
-            <w:pPr>
-              <w:pStyle w:val="LO-normal0"/>
-              <w:widowControl w:val="false"/>
-              <w:spacing w:lineRule="auto" w:line="240"/>
-              <w:jc w:val="center"/>
-              <w:rPr>
-                <w:color w:val="000000"/>
-                <w:sz w:val="14"/>
-                <w:szCs w:val="14"/>
-              </w:rPr>
-            </w:pPr>
-            <w:r>
-              <w:rPr>
-                <w:rFonts w:eastAsia="Montserrat" w:cs="Montserrat" w:ascii="Montserrat" w:hAnsi="Montserrat"/>
-                <w:i/>
-                <w:color w:val="000000"/>
-                <w:sz w:val="14"/>
-                <w:szCs w:val="14"/>
-              </w:rPr>
-              <w:t>L'ajout d'une catégorie doit pouvoir se faire directement sur l'écran de création de menu depuis une modale.</w:t>
-            </w:r>
-          </w:p>
-        </w:tc>
-        <w:tc>
-          <w:tcPr>
-            <w:tcW w:w="1930" w:type="dxa"/>
-            <w:tcBorders>
-              <w:left w:val="single" w:sz="4" w:space="0" w:color="000000"/>
-              <w:bottom w:val="single" w:sz="4" w:space="0" w:color="000000"/>
-            </w:tcBorders>
-          </w:tcPr>
-          <w:p>
-            <w:pPr>
-              <w:pStyle w:val="LO-normal0"/>
-              <w:widowControl w:val="false"/>
-              <w:spacing w:lineRule="auto" w:line="240"/>
-              <w:jc w:val="center"/>
-              <w:rPr>
-                <w:color w:val="000000"/>
-                <w:sz w:val="14"/>
-                <w:szCs w:val="14"/>
-              </w:rPr>
-            </w:pPr>
-            <w:r>
-              <w:rPr>
-                <w:color w:val="000000"/>
-                <w:sz w:val="14"/>
-                <w:szCs w:val="14"/>
-              </w:rPr>
-            </w:r>
-          </w:p>
-          <w:p>
-            <w:pPr>
-              <w:pStyle w:val="LO-normal0"/>
-              <w:widowControl w:val="false"/>
-              <w:spacing w:lineRule="auto" w:line="240"/>
-              <w:jc w:val="center"/>
-              <w:rPr>
-                <w:color w:val="000000"/>
-                <w:sz w:val="14"/>
-                <w:szCs w:val="14"/>
-              </w:rPr>
-            </w:pPr>
-            <w:r>
-              <w:rPr>
-                <w:rFonts w:eastAsia="Montserrat" w:cs="Montserrat" w:ascii="Montserrat" w:hAnsi="Montserrat"/>
-                <w:i/>
-                <w:color w:val="000000"/>
-                <w:sz w:val="14"/>
-                <w:szCs w:val="14"/>
-              </w:rPr>
-              <w:t xml:space="preserve">React-modal </w:t>
-            </w:r>
-          </w:p>
-        </w:tc>
-        <w:tc>
-          <w:tcPr>
-            <w:tcW w:w="1927" w:type="dxa"/>
-            <w:tcBorders>
-              <w:left w:val="single" w:sz="4" w:space="0" w:color="000000"/>
-              <w:bottom w:val="single" w:sz="4" w:space="0" w:color="000000"/>
-            </w:tcBorders>
-          </w:tcPr>
-          <w:p>
-            <w:pPr>
-              <w:pStyle w:val="LO-normal0"/>
-              <w:widowControl w:val="false"/>
-              <w:spacing w:lineRule="auto" w:line="240"/>
-              <w:jc w:val="center"/>
-              <w:rPr>
-                <w:color w:val="000000"/>
-                <w:sz w:val="14"/>
-                <w:szCs w:val="14"/>
-              </w:rPr>
-            </w:pPr>
-            <w:r>
-              <w:rPr>
-                <w:color w:val="000000"/>
-                <w:sz w:val="14"/>
-                <w:szCs w:val="14"/>
-              </w:rPr>
-            </w:r>
-          </w:p>
-          <w:p>
-            <w:pPr>
-              <w:pStyle w:val="LO-normal0"/>
-              <w:widowControl w:val="false"/>
-              <w:spacing w:lineRule="auto" w:line="240"/>
-              <w:jc w:val="center"/>
-              <w:rPr>
-                <w:color w:val="000000"/>
-                <w:sz w:val="14"/>
-                <w:szCs w:val="14"/>
-              </w:rPr>
-            </w:pPr>
-            <w:r>
-              <w:rPr>
-                <w:rFonts w:eastAsia="Montserrat" w:cs="Montserrat" w:ascii="Montserrat" w:hAnsi="Montserrat"/>
-                <w:i/>
-                <w:color w:val="000000"/>
-                <w:sz w:val="14"/>
-                <w:szCs w:val="14"/>
-              </w:rPr>
-              <w:t>Cette librairie React permet de créer simplement des modales performantes, accessibles avec un minimum de code.</w:t>
-            </w:r>
-          </w:p>
-          <w:p>
-            <w:pPr>
-              <w:pStyle w:val="LO-normal0"/>
-              <w:widowControl w:val="false"/>
-              <w:spacing w:lineRule="auto" w:line="240"/>
-              <w:jc w:val="center"/>
-              <w:rPr>
-                <w:rFonts w:ascii="Montserrat" w:hAnsi="Montserrat" w:eastAsia="Montserrat" w:cs="Montserrat"/>
-                <w:i/>
-                <w:i/>
-                <w:color w:val="000000"/>
-                <w:sz w:val="14"/>
-                <w:szCs w:val="14"/>
-                <w:shd w:fill="FFFFFF" w:val="clear"/>
-              </w:rPr>
-            </w:pPr>
-            <w:r>
-              <w:rPr>
-                <w:rFonts w:eastAsia="Montserrat" w:cs="Montserrat" w:ascii="Montserrat" w:hAnsi="Montserrat"/>
-                <w:i/>
-                <w:color w:val="000000"/>
-                <w:sz w:val="14"/>
-                <w:szCs w:val="14"/>
-                <w:shd w:fill="FFFFFF" w:val="clear"/>
-              </w:rPr>
-            </w:r>
-          </w:p>
-        </w:tc>
-        <w:tc>
-          <w:tcPr>
-            <w:tcW w:w="5870" w:type="dxa"/>
-            <w:tcBorders>
-              <w:left w:val="single" w:sz="4" w:space="0" w:color="000000"/>
-              <w:bottom w:val="single" w:sz="4" w:space="0" w:color="000000"/>
-              <w:right w:val="single" w:sz="4" w:space="0" w:color="000000"/>
-            </w:tcBorders>
-          </w:tcPr>
-          <w:p>
-            <w:pPr>
-              <w:pStyle w:val="LO-normal0"/>
-              <w:widowControl w:val="false"/>
-              <w:spacing w:lineRule="auto" w:line="240"/>
-              <w:jc w:val="center"/>
-              <w:rPr>
-                <w:color w:val="000000"/>
-                <w:sz w:val="14"/>
-                <w:szCs w:val="14"/>
-              </w:rPr>
-            </w:pPr>
-            <w:r>
-              <w:rPr>
-                <w:color w:val="000000"/>
-                <w:sz w:val="14"/>
-                <w:szCs w:val="14"/>
-              </w:rPr>
-            </w:r>
-          </w:p>
-          <w:p>
-            <w:pPr>
-              <w:pStyle w:val="LO-normal0"/>
-              <w:widowControl w:val="false"/>
-              <w:spacing w:lineRule="auto" w:line="240"/>
-              <w:jc w:val="center"/>
-              <w:rPr>
-                <w:color w:val="000000"/>
-                <w:sz w:val="14"/>
-                <w:szCs w:val="14"/>
-              </w:rPr>
-            </w:pPr>
-            <w:r>
-              <w:rPr>
-                <w:rFonts w:eastAsia="Montserrat" w:cs="Montserrat" w:ascii="Montserrat" w:hAnsi="Montserrat"/>
-                <w:i/>
-                <w:color w:val="000000"/>
-                <w:sz w:val="14"/>
-                <w:szCs w:val="14"/>
-              </w:rPr>
-              <w:t xml:space="preserve"> </w:t>
-            </w:r>
-            <w:r>
-              <w:rPr>
-                <w:rFonts w:eastAsia="Montserrat" w:cs="Montserrat" w:ascii="Montserrat" w:hAnsi="Montserrat"/>
-                <w:i/>
-                <w:color w:val="000000"/>
-                <w:sz w:val="14"/>
-                <w:szCs w:val="14"/>
-              </w:rPr>
-              <w:t>1) Nous avons choisi de développer en React, la librairie est cohérente avec ce choix.</w:t>
-            </w:r>
-          </w:p>
-          <w:p>
-            <w:pPr>
-              <w:pStyle w:val="LO-normal0"/>
-              <w:widowControl w:val="false"/>
-              <w:spacing w:lineRule="auto" w:line="240"/>
-              <w:jc w:val="center"/>
-              <w:rPr>
-                <w:color w:val="000000"/>
-                <w:sz w:val="14"/>
-                <w:szCs w:val="14"/>
-              </w:rPr>
-            </w:pPr>
-            <w:r>
-              <w:rPr>
-                <w:rFonts w:eastAsia="Montserrat" w:cs="Montserrat" w:ascii="Montserrat" w:hAnsi="Montserrat"/>
-                <w:i/>
-                <w:color w:val="000000"/>
-                <w:sz w:val="14"/>
-                <w:szCs w:val="14"/>
-              </w:rPr>
-              <w:t>2) Il s'agit de la librairie la plus utilisée.</w:t>
+                <w:sz w:val="12"/>
+                <w:szCs w:val="12"/>
+              </w:rPr>
+            </w:pPr>
+            <w:r>
+              <w:rPr>
+                <w:b w:val="false"/>
+                <w:bCs w:val="false"/>
+                <w:i/>
+                <w:iCs/>
+                <w:sz w:val="12"/>
+                <w:szCs w:val="12"/>
+              </w:rPr>
+              <w:t xml:space="preserve">2) Express propose des fonctionnalités de sécurité telles que la gestion de session, la gestion des cookies, la validation de formulaires, la protection contre les attaques XSS, CSRF, etc. </w:t>
             </w:r>
           </w:p>
         </w:tc>
@@ -3491,31 +3143,144 @@
           </w:tcPr>
           <w:p>
             <w:pPr>
-              <w:pStyle w:val="Contenudetableau"/>
-              <w:widowControl w:val="false"/>
-              <w:jc w:val="center"/>
-              <w:rPr>
-                <w:rFonts w:ascii="Montserrat" w:hAnsi="Montserrat"/>
-                <w:b w:val="false"/>
-                <w:bCs w:val="false"/>
-                <w:i/>
-                <w:i/>
-                <w:iCs/>
-                <w:sz w:val="14"/>
-                <w:szCs w:val="14"/>
-              </w:rPr>
-            </w:pPr>
-            <w:r>
-              <w:rPr>
-                <w:rFonts w:ascii="Montserrat" w:hAnsi="Montserrat"/>
-                <w:b w:val="false"/>
-                <w:bCs w:val="false"/>
-                <w:i/>
-                <w:iCs/>
-                <w:sz w:val="14"/>
-                <w:szCs w:val="14"/>
-              </w:rPr>
-              <w:t>Réutilisation d’une catégorie de plat existant</w:t>
+              <w:pStyle w:val="LO-normal0"/>
+              <w:widowControl w:val="false"/>
+              <w:spacing w:lineRule="auto" w:line="240"/>
+              <w:jc w:val="center"/>
+              <w:rPr>
+                <w:color w:val="000000"/>
+                <w:sz w:val="12"/>
+                <w:szCs w:val="12"/>
+              </w:rPr>
+            </w:pPr>
+            <w:r>
+              <w:rPr>
+                <w:color w:val="000000"/>
+                <w:sz w:val="12"/>
+                <w:szCs w:val="12"/>
+              </w:rPr>
+            </w:r>
+          </w:p>
+          <w:p>
+            <w:pPr>
+              <w:pStyle w:val="LO-normal0"/>
+              <w:widowControl w:val="false"/>
+              <w:spacing w:lineRule="auto" w:line="240"/>
+              <w:jc w:val="center"/>
+              <w:rPr>
+                <w:sz w:val="12"/>
+                <w:szCs w:val="12"/>
+              </w:rPr>
+            </w:pPr>
+            <w:r>
+              <w:rPr>
+                <w:rFonts w:eastAsia="Montserrat" w:cs="Montserrat" w:ascii="Montserrat" w:hAnsi="Montserrat"/>
+                <w:i/>
+                <w:color w:val="000000"/>
+                <w:sz w:val="12"/>
+                <w:szCs w:val="12"/>
+              </w:rPr>
+              <w:t>Création d'une catégorie de plat</w:t>
+            </w:r>
+          </w:p>
+          <w:p>
+            <w:pPr>
+              <w:pStyle w:val="LO-normal0"/>
+              <w:widowControl w:val="false"/>
+              <w:spacing w:lineRule="auto" w:line="240"/>
+              <w:jc w:val="center"/>
+              <w:rPr>
+                <w:color w:val="000000"/>
+                <w:sz w:val="12"/>
+                <w:szCs w:val="12"/>
+              </w:rPr>
+            </w:pPr>
+            <w:r>
+              <w:rPr>
+                <w:color w:val="000000"/>
+                <w:sz w:val="12"/>
+                <w:szCs w:val="12"/>
+              </w:rPr>
+            </w:r>
+          </w:p>
+          <w:p>
+            <w:pPr>
+              <w:pStyle w:val="LO-normal0"/>
+              <w:widowControl w:val="false"/>
+              <w:spacing w:lineRule="auto" w:line="240"/>
+              <w:jc w:val="center"/>
+              <w:rPr>
+                <w:color w:val="000000"/>
+                <w:sz w:val="12"/>
+                <w:szCs w:val="12"/>
+              </w:rPr>
+            </w:pPr>
+            <w:r>
+              <w:rPr>
+                <w:color w:val="000000"/>
+                <w:sz w:val="12"/>
+                <w:szCs w:val="12"/>
+              </w:rPr>
+            </w:r>
+          </w:p>
+          <w:p>
+            <w:pPr>
+              <w:pStyle w:val="LO-normal0"/>
+              <w:widowControl w:val="false"/>
+              <w:spacing w:lineRule="auto" w:line="240"/>
+              <w:jc w:val="center"/>
+              <w:rPr>
+                <w:color w:val="000000"/>
+                <w:sz w:val="12"/>
+                <w:szCs w:val="12"/>
+              </w:rPr>
+            </w:pPr>
+            <w:r>
+              <w:rPr>
+                <w:color w:val="000000"/>
+                <w:sz w:val="12"/>
+                <w:szCs w:val="12"/>
+              </w:rPr>
+            </w:r>
+          </w:p>
+          <w:p>
+            <w:pPr>
+              <w:pStyle w:val="LO-normal0"/>
+              <w:widowControl w:val="false"/>
+              <w:spacing w:lineRule="auto" w:line="240"/>
+              <w:jc w:val="center"/>
+              <w:rPr>
+                <w:color w:val="000000"/>
+                <w:sz w:val="12"/>
+                <w:szCs w:val="12"/>
+              </w:rPr>
+            </w:pPr>
+            <w:r>
+              <w:rPr>
+                <w:color w:val="000000"/>
+                <w:sz w:val="12"/>
+                <w:szCs w:val="12"/>
+              </w:rPr>
+            </w:r>
+          </w:p>
+          <w:p>
+            <w:pPr>
+              <w:pStyle w:val="LO-normal0"/>
+              <w:widowControl w:val="false"/>
+              <w:spacing w:lineRule="auto" w:line="240"/>
+              <w:jc w:val="center"/>
+              <w:rPr>
+                <w:color w:val="000000"/>
+                <w:sz w:val="12"/>
+                <w:szCs w:val="12"/>
+              </w:rPr>
+            </w:pPr>
+            <w:r>
+              <w:rPr>
+                <w:color w:val="000000"/>
+                <w:sz w:val="12"/>
+                <w:szCs w:val="12"/>
+              </w:rPr>
             </w:r>
           </w:p>
         </w:tc>
@@ -3529,31 +3294,44 @@
           </w:tcPr>
           <w:p>
             <w:pPr>
-              <w:pStyle w:val="Contenudetableau"/>
-              <w:widowControl w:val="false"/>
-              <w:jc w:val="center"/>
-              <w:rPr>
-                <w:rFonts w:ascii="Montserrat" w:hAnsi="Montserrat"/>
-                <w:b w:val="false"/>
-                <w:bCs w:val="false"/>
-                <w:i/>
-                <w:i/>
-                <w:iCs/>
-                <w:sz w:val="14"/>
-                <w:szCs w:val="14"/>
-              </w:rPr>
-            </w:pPr>
-            <w:r>
-              <w:rPr>
-                <w:rFonts w:ascii="Montserrat" w:hAnsi="Montserrat"/>
-                <w:b w:val="false"/>
-                <w:bCs w:val="false"/>
-                <w:i/>
-                <w:iCs/>
-                <w:sz w:val="14"/>
-                <w:szCs w:val="14"/>
-              </w:rPr>
-              <w:t>La réutilisation de la catégorie précédemment créer doit pouvoir se faire depuis la modale « Créer un menu »</w:t>
+              <w:pStyle w:val="LO-normal0"/>
+              <w:widowControl w:val="false"/>
+              <w:spacing w:lineRule="auto" w:line="240"/>
+              <w:jc w:val="center"/>
+              <w:rPr>
+                <w:color w:val="000000"/>
+                <w:sz w:val="12"/>
+                <w:szCs w:val="12"/>
+              </w:rPr>
+            </w:pPr>
+            <w:r>
+              <w:rPr>
+                <w:color w:val="000000"/>
+                <w:sz w:val="12"/>
+                <w:szCs w:val="12"/>
+              </w:rPr>
+            </w:r>
+          </w:p>
+          <w:p>
+            <w:pPr>
+              <w:pStyle w:val="LO-normal0"/>
+              <w:widowControl w:val="false"/>
+              <w:spacing w:lineRule="auto" w:line="240"/>
+              <w:jc w:val="center"/>
+              <w:rPr>
+                <w:sz w:val="12"/>
+                <w:szCs w:val="12"/>
+              </w:rPr>
+            </w:pPr>
+            <w:r>
+              <w:rPr>
+                <w:rFonts w:eastAsia="Montserrat" w:cs="Montserrat" w:ascii="Montserrat" w:hAnsi="Montserrat"/>
+                <w:i/>
+                <w:color w:val="000000"/>
+                <w:sz w:val="12"/>
+                <w:szCs w:val="12"/>
+              </w:rPr>
+              <w:t>L'ajout d'une catégorie doit pouvoir se faire directement sur l'écran de création de menu depuis une modale.</w:t>
             </w:r>
           </w:p>
         </w:tc>
@@ -3567,31 +3345,44 @@
           </w:tcPr>
           <w:p>
             <w:pPr>
-              <w:pStyle w:val="Contenudetableau"/>
-              <w:widowControl w:val="false"/>
-              <w:jc w:val="center"/>
-              <w:rPr>
-                <w:rFonts w:ascii="Montserrat" w:hAnsi="Montserrat"/>
-                <w:b w:val="false"/>
-                <w:bCs w:val="false"/>
-                <w:i/>
-                <w:i/>
-                <w:iCs/>
-                <w:sz w:val="14"/>
-                <w:szCs w:val="14"/>
-              </w:rPr>
-            </w:pPr>
-            <w:r>
-              <w:rPr>
-                <w:rFonts w:ascii="Montserrat" w:hAnsi="Montserrat"/>
-                <w:b w:val="false"/>
-                <w:bCs w:val="false"/>
-                <w:i/>
-                <w:iCs/>
-                <w:sz w:val="14"/>
-                <w:szCs w:val="14"/>
-              </w:rPr>
-              <w:t>Node.js et React(VirtualDOM)</w:t>
+              <w:pStyle w:val="LO-normal0"/>
+              <w:widowControl w:val="false"/>
+              <w:spacing w:lineRule="auto" w:line="240"/>
+              <w:jc w:val="center"/>
+              <w:rPr>
+                <w:color w:val="000000"/>
+                <w:sz w:val="12"/>
+                <w:szCs w:val="12"/>
+              </w:rPr>
+            </w:pPr>
+            <w:r>
+              <w:rPr>
+                <w:color w:val="000000"/>
+                <w:sz w:val="12"/>
+                <w:szCs w:val="12"/>
+              </w:rPr>
+            </w:r>
+          </w:p>
+          <w:p>
+            <w:pPr>
+              <w:pStyle w:val="LO-normal0"/>
+              <w:widowControl w:val="false"/>
+              <w:spacing w:lineRule="auto" w:line="240"/>
+              <w:jc w:val="center"/>
+              <w:rPr>
+                <w:sz w:val="12"/>
+                <w:szCs w:val="12"/>
+              </w:rPr>
+            </w:pPr>
+            <w:r>
+              <w:rPr>
+                <w:rFonts w:eastAsia="Montserrat" w:cs="Montserrat" w:ascii="Montserrat" w:hAnsi="Montserrat"/>
+                <w:i/>
+                <w:color w:val="000000"/>
+                <w:sz w:val="12"/>
+                <w:szCs w:val="12"/>
+              </w:rPr>
+              <w:t xml:space="preserve">React-modal </w:t>
             </w:r>
           </w:p>
         </w:tc>
@@ -3605,31 +3396,71 @@
           </w:tcPr>
           <w:p>
             <w:pPr>
-              <w:pStyle w:val="Contenudetableau"/>
-              <w:widowControl w:val="false"/>
-              <w:jc w:val="center"/>
-              <w:rPr>
-                <w:rFonts w:ascii="Montserrat" w:hAnsi="Montserrat"/>
-                <w:b w:val="false"/>
-                <w:bCs w:val="false"/>
-                <w:i/>
-                <w:i/>
-                <w:iCs/>
-                <w:sz w:val="14"/>
-                <w:szCs w:val="14"/>
-              </w:rPr>
-            </w:pPr>
-            <w:r>
-              <w:rPr>
-                <w:rFonts w:ascii="Montserrat" w:hAnsi="Montserrat"/>
-                <w:b w:val="false"/>
-                <w:bCs w:val="false"/>
-                <w:i/>
-                <w:iCs/>
-                <w:sz w:val="14"/>
-                <w:szCs w:val="14"/>
-              </w:rPr>
-              <w:t>En interrogeant l’API conçue avec Node.js, on obtient une liste des catégories précédemment créée. Nous pouvons afficher le résultat dynamiquement avec React</w:t>
+              <w:pStyle w:val="LO-normal0"/>
+              <w:widowControl w:val="false"/>
+              <w:spacing w:lineRule="auto" w:line="240"/>
+              <w:jc w:val="center"/>
+              <w:rPr>
+                <w:color w:val="000000"/>
+                <w:sz w:val="12"/>
+                <w:szCs w:val="12"/>
+              </w:rPr>
+            </w:pPr>
+            <w:r>
+              <w:rPr>
+                <w:color w:val="000000"/>
+                <w:sz w:val="12"/>
+                <w:szCs w:val="12"/>
+              </w:rPr>
+            </w:r>
+          </w:p>
+          <w:p>
+            <w:pPr>
+              <w:pStyle w:val="LO-normal0"/>
+              <w:widowControl w:val="false"/>
+              <w:spacing w:lineRule="auto" w:line="240"/>
+              <w:jc w:val="center"/>
+              <w:rPr>
+                <w:sz w:val="12"/>
+                <w:szCs w:val="12"/>
+              </w:rPr>
+            </w:pPr>
+            <w:r>
+              <w:rPr>
+                <w:rFonts w:eastAsia="Montserrat" w:cs="Montserrat" w:ascii="Montserrat" w:hAnsi="Montserrat"/>
+                <w:i/>
+                <w:color w:val="000000"/>
+                <w:sz w:val="12"/>
+                <w:szCs w:val="12"/>
+              </w:rPr>
+              <w:t>Cette librairie React permet de créer simplement des modales performantes, accessibles avec un minimum de code.</w:t>
+            </w:r>
+          </w:p>
+          <w:p>
+            <w:pPr>
+              <w:pStyle w:val="LO-normal0"/>
+              <w:widowControl w:val="false"/>
+              <w:spacing w:lineRule="auto" w:line="240"/>
+              <w:jc w:val="center"/>
+              <w:rPr>
+                <w:rFonts w:ascii="Montserrat" w:hAnsi="Montserrat" w:eastAsia="Montserrat" w:cs="Montserrat"/>
+                <w:i/>
+                <w:i/>
+                <w:color w:val="000000"/>
+                <w:sz w:val="12"/>
+                <w:szCs w:val="12"/>
+                <w:shd w:fill="FFFFFF" w:val="clear"/>
+              </w:rPr>
+            </w:pPr>
+            <w:r>
+              <w:rPr>
+                <w:rFonts w:eastAsia="Montserrat" w:cs="Montserrat" w:ascii="Montserrat" w:hAnsi="Montserrat"/>
+                <w:i/>
+                <w:color w:val="000000"/>
+                <w:sz w:val="12"/>
+                <w:szCs w:val="12"/>
+                <w:shd w:fill="FFFFFF" w:val="clear"/>
+              </w:rPr>
             </w:r>
           </w:p>
         </w:tc>
@@ -3644,52 +3475,76 @@
           </w:tcPr>
           <w:p>
             <w:pPr>
-              <w:pStyle w:val="Contenudetableau"/>
-              <w:widowControl w:val="false"/>
-              <w:jc w:val="center"/>
-              <w:rPr>
-                <w:rFonts w:ascii="Montserrat" w:hAnsi="Montserrat"/>
-                <w:i/>
-                <w:i/>
-                <w:iCs/>
-                <w:sz w:val="14"/>
-                <w:szCs w:val="14"/>
-              </w:rPr>
-            </w:pPr>
-            <w:r>
-              <w:rPr>
-                <w:rFonts w:ascii="Montserrat" w:hAnsi="Montserrat"/>
-                <w:i/>
-                <w:iCs/>
-                <w:sz w:val="14"/>
-                <w:szCs w:val="14"/>
-              </w:rPr>
-              <w:t>1) Cette approche permet beaucoup de flexibilité dans les modifications du DOM.</w:t>
-            </w:r>
-          </w:p>
-          <w:p>
-            <w:pPr>
-              <w:pStyle w:val="Contenudetableau"/>
-              <w:widowControl w:val="false"/>
-              <w:jc w:val="center"/>
-              <w:rPr>
-                <w:rFonts w:ascii="Montserrat" w:hAnsi="Montserrat"/>
-                <w:i/>
-                <w:i/>
-                <w:iCs/>
-                <w:sz w:val="14"/>
-                <w:szCs w:val="14"/>
-              </w:rPr>
-            </w:pPr>
-            <w:r>
-              <w:rPr>
-                <w:rFonts w:ascii="Montserrat" w:hAnsi="Montserrat"/>
-                <w:i/>
-                <w:iCs/>
-                <w:sz w:val="14"/>
-                <w:szCs w:val="14"/>
-              </w:rPr>
-              <w:t>2) React calcule de manière autonome les changements qui doivent être faits, cela permet de gagner beaucoup de temps.</w:t>
+              <w:pStyle w:val="LO-normal0"/>
+              <w:widowControl w:val="false"/>
+              <w:spacing w:lineRule="auto" w:line="240"/>
+              <w:jc w:val="center"/>
+              <w:rPr>
+                <w:color w:val="000000"/>
+                <w:sz w:val="12"/>
+                <w:szCs w:val="12"/>
+              </w:rPr>
+            </w:pPr>
+            <w:r>
+              <w:rPr>
+                <w:color w:val="000000"/>
+                <w:sz w:val="12"/>
+                <w:szCs w:val="12"/>
+              </w:rPr>
+            </w:r>
+          </w:p>
+          <w:p>
+            <w:pPr>
+              <w:pStyle w:val="LO-normal0"/>
+              <w:widowControl w:val="false"/>
+              <w:spacing w:lineRule="auto" w:line="240"/>
+              <w:jc w:val="center"/>
+              <w:rPr>
+                <w:sz w:val="12"/>
+                <w:szCs w:val="12"/>
+              </w:rPr>
+            </w:pPr>
+            <w:r>
+              <w:rPr>
+                <w:rFonts w:eastAsia="Montserrat" w:cs="Montserrat" w:ascii="Montserrat" w:hAnsi="Montserrat"/>
+                <w:i/>
+                <w:color w:val="000000"/>
+                <w:sz w:val="12"/>
+                <w:szCs w:val="12"/>
+              </w:rPr>
+              <w:t xml:space="preserve"> </w:t>
+            </w:r>
+            <w:r>
+              <w:rPr>
+                <w:rFonts w:eastAsia="Montserrat" w:cs="Montserrat" w:ascii="Montserrat" w:hAnsi="Montserrat"/>
+                <w:i/>
+                <w:color w:val="000000"/>
+                <w:sz w:val="12"/>
+                <w:szCs w:val="12"/>
+              </w:rPr>
+              <w:t>1) Nous avons choisi de développer en React, la librairie est cohérente avec ce choix.</w:t>
+            </w:r>
+          </w:p>
+          <w:p>
+            <w:pPr>
+              <w:pStyle w:val="LO-normal0"/>
+              <w:widowControl w:val="false"/>
+              <w:spacing w:lineRule="auto" w:line="240"/>
+              <w:jc w:val="center"/>
+              <w:rPr>
+                <w:sz w:val="12"/>
+                <w:szCs w:val="12"/>
+              </w:rPr>
+            </w:pPr>
+            <w:r>
+              <w:rPr>
+                <w:rFonts w:eastAsia="Montserrat" w:cs="Montserrat" w:ascii="Montserrat" w:hAnsi="Montserrat"/>
+                <w:i/>
+                <w:color w:val="000000"/>
+                <w:sz w:val="12"/>
+                <w:szCs w:val="12"/>
+              </w:rPr>
+              <w:t>2) Il s'agit de la librairie la plus utilisée.</w:t>
             </w:r>
           </w:p>
         </w:tc>
@@ -3706,25 +3561,25 @@
           </w:tcPr>
           <w:p>
             <w:pPr>
-              <w:pStyle w:val="LO-normal0"/>
-              <w:widowControl w:val="false"/>
-              <w:spacing w:lineRule="auto" w:line="240"/>
-              <w:jc w:val="center"/>
-              <w:rPr>
-                <w:color w:val="000000"/>
-                <w:sz w:val="14"/>
-                <w:szCs w:val="14"/>
-              </w:rPr>
-            </w:pPr>
-            <w:r>
-              <w:rPr>
-                <w:rFonts w:eastAsia="Montserrat" w:cs="Montserrat" w:ascii="Montserrat" w:hAnsi="Montserrat"/>
-                <w:i/>
-                <w:color w:val="000000"/>
-                <w:sz w:val="14"/>
-                <w:szCs w:val="14"/>
-              </w:rPr>
-              <w:t xml:space="preserve">L'ajout d'un plat </w:t>
+              <w:pStyle w:val="Contenudetableau"/>
+              <w:widowControl w:val="false"/>
+              <w:jc w:val="center"/>
+              <w:rPr>
+                <w:sz w:val="12"/>
+                <w:szCs w:val="12"/>
+              </w:rPr>
+            </w:pPr>
+            <w:r>
+              <w:rPr>
+                <w:rFonts w:ascii="Montserrat" w:hAnsi="Montserrat"/>
+                <w:b w:val="false"/>
+                <w:bCs w:val="false"/>
+                <w:i/>
+                <w:iCs/>
+                <w:sz w:val="12"/>
+                <w:szCs w:val="12"/>
+              </w:rPr>
+              <w:t>Réutilisation d’une catégorie de plat existant</w:t>
             </w:r>
           </w:p>
         </w:tc>
@@ -3742,23 +3597,21 @@
               <w:widowControl w:val="false"/>
               <w:jc w:val="center"/>
               <w:rPr>
-                <w:rFonts w:ascii="Montserrat" w:hAnsi="Montserrat" w:eastAsia="Montserrat" w:cs="Montserrat"/>
-                <w:i/>
-                <w:i/>
-                <w:color w:val="000000"/>
-                <w:sz w:val="14"/>
-                <w:szCs w:val="14"/>
-              </w:rPr>
-            </w:pPr>
-            <w:r>
-              <w:rPr>
-                <w:rFonts w:eastAsia="Montserrat" w:cs="Montserrat" w:ascii="Montserrat" w:hAnsi="Montserrat"/>
-                <w:i/>
-                <w:color w:val="000000"/>
-                <w:sz w:val="14"/>
-                <w:szCs w:val="14"/>
-              </w:rPr>
-              <w:t>L’ajout d’un plat doit se faire depuis une modale</w:t>
+                <w:sz w:val="12"/>
+                <w:szCs w:val="12"/>
+              </w:rPr>
+            </w:pPr>
+            <w:r>
+              <w:rPr>
+                <w:rFonts w:ascii="Montserrat" w:hAnsi="Montserrat"/>
+                <w:b w:val="false"/>
+                <w:bCs w:val="false"/>
+                <w:i/>
+                <w:iCs/>
+                <w:sz w:val="12"/>
+                <w:szCs w:val="12"/>
+              </w:rPr>
+              <w:t>La réutilisation de la catégorie précédemment créer doit pouvoir se faire depuis la modale « Créer un menu »</w:t>
             </w:r>
           </w:p>
         </w:tc>
@@ -3772,25 +3625,25 @@
           </w:tcPr>
           <w:p>
             <w:pPr>
-              <w:pStyle w:val="LO-normal0"/>
-              <w:widowControl w:val="false"/>
-              <w:spacing w:lineRule="auto" w:line="240"/>
-              <w:jc w:val="center"/>
-              <w:rPr>
-                <w:color w:val="000000"/>
-                <w:sz w:val="14"/>
-                <w:szCs w:val="14"/>
-              </w:rPr>
-            </w:pPr>
-            <w:r>
-              <w:rPr>
-                <w:rFonts w:eastAsia="Montserrat" w:cs="Montserrat" w:ascii="Montserrat" w:hAnsi="Montserrat"/>
-                <w:i/>
-                <w:color w:val="000000"/>
-                <w:sz w:val="14"/>
-                <w:szCs w:val="14"/>
-              </w:rPr>
-              <w:t xml:space="preserve">React-modal </w:t>
+              <w:pStyle w:val="Contenudetableau"/>
+              <w:widowControl w:val="false"/>
+              <w:jc w:val="center"/>
+              <w:rPr>
+                <w:sz w:val="12"/>
+                <w:szCs w:val="12"/>
+              </w:rPr>
+            </w:pPr>
+            <w:r>
+              <w:rPr>
+                <w:rFonts w:ascii="Montserrat" w:hAnsi="Montserrat"/>
+                <w:b w:val="false"/>
+                <w:bCs w:val="false"/>
+                <w:i/>
+                <w:iCs/>
+                <w:sz w:val="12"/>
+                <w:szCs w:val="12"/>
+              </w:rPr>
+              <w:t>Node.js et React(VirtualDOM)</w:t>
             </w:r>
           </w:p>
         </w:tc>
@@ -3804,52 +3657,25 @@
           </w:tcPr>
           <w:p>
             <w:pPr>
-              <w:pStyle w:val="LO-normal0"/>
-              <w:widowControl w:val="false"/>
-              <w:spacing w:lineRule="auto" w:line="240"/>
-              <w:jc w:val="center"/>
-              <w:rPr>
-                <w:color w:val="000000"/>
-                <w:sz w:val="14"/>
-                <w:szCs w:val="14"/>
-              </w:rPr>
-            </w:pPr>
-            <w:r>
-              <w:rPr>
-                <w:rFonts w:eastAsia="Montserrat" w:cs="Montserrat" w:ascii="Montserrat" w:hAnsi="Montserrat"/>
-                <w:i/>
-                <w:color w:val="000000"/>
-                <w:sz w:val="14"/>
-                <w:szCs w:val="14"/>
-              </w:rPr>
-              <w:t>Cette librairie React permet de créer simplement des modales performantes, accessibles avec un minimum de code.</w:t>
-            </w:r>
-          </w:p>
-          <w:p>
-            <w:pPr>
-              <w:pStyle w:val="LO-normal0"/>
-              <w:widowControl w:val="false"/>
-              <w:spacing w:lineRule="auto" w:line="240"/>
-              <w:jc w:val="center"/>
-              <w:rPr>
-                <w:rFonts w:ascii="Montserrat" w:hAnsi="Montserrat" w:eastAsia="Montserrat" w:cs="Montserrat"/>
-                <w:i/>
-                <w:i/>
-                <w:color w:val="000000"/>
-                <w:sz w:val="14"/>
-                <w:szCs w:val="14"/>
-                <w:shd w:fill="FFFFFF" w:val="clear"/>
-              </w:rPr>
-            </w:pPr>
-            <w:r>
-              <w:rPr>
-                <w:rFonts w:eastAsia="Montserrat" w:cs="Montserrat" w:ascii="Montserrat" w:hAnsi="Montserrat"/>
-                <w:i/>
-                <w:color w:val="000000"/>
-                <w:sz w:val="14"/>
-                <w:szCs w:val="14"/>
-                <w:shd w:fill="FFFFFF" w:val="clear"/>
-              </w:rPr>
+              <w:pStyle w:val="Contenudetableau"/>
+              <w:widowControl w:val="false"/>
+              <w:jc w:val="center"/>
+              <w:rPr>
+                <w:sz w:val="12"/>
+                <w:szCs w:val="12"/>
+              </w:rPr>
+            </w:pPr>
+            <w:r>
+              <w:rPr>
+                <w:rFonts w:ascii="Montserrat" w:hAnsi="Montserrat"/>
+                <w:b w:val="false"/>
+                <w:bCs w:val="false"/>
+                <w:i/>
+                <w:iCs/>
+                <w:sz w:val="12"/>
+                <w:szCs w:val="12"/>
+              </w:rPr>
+              <w:t>En interrogeant l’API conçue avec Node.js, on obtient une liste des catégories précédemment créée. Nous pouvons afficher le résultat dynamiquement avec React</w:t>
             </w:r>
           </w:p>
         </w:tc>
@@ -3864,58 +3690,44 @@
           </w:tcPr>
           <w:p>
             <w:pPr>
-              <w:pStyle w:val="LO-normal0"/>
-              <w:widowControl w:val="false"/>
-              <w:spacing w:lineRule="auto" w:line="240"/>
-              <w:jc w:val="center"/>
-              <w:rPr>
-                <w:color w:val="000000"/>
-                <w:sz w:val="14"/>
-                <w:szCs w:val="14"/>
-              </w:rPr>
-            </w:pPr>
-            <w:r>
-              <w:rPr>
-                <w:rFonts w:eastAsia="Montserrat" w:cs="Montserrat" w:ascii="Montserrat" w:hAnsi="Montserrat"/>
-                <w:i/>
-                <w:color w:val="000000"/>
-                <w:sz w:val="14"/>
-                <w:szCs w:val="14"/>
-              </w:rPr>
-              <w:t xml:space="preserve"> </w:t>
-            </w:r>
-            <w:r>
-              <w:rPr>
-                <w:rFonts w:eastAsia="Montserrat" w:cs="Montserrat" w:ascii="Montserrat" w:hAnsi="Montserrat"/>
-                <w:i/>
-                <w:color w:val="000000"/>
-                <w:sz w:val="14"/>
-                <w:szCs w:val="14"/>
-              </w:rPr>
-              <w:t>1) Nous avons choisi de développer en React, la librairie est cohérente avec ce choix.</w:t>
-            </w:r>
-          </w:p>
-          <w:p>
-            <w:pPr>
-              <w:pStyle w:val="LO-normal0"/>
-              <w:widowControl w:val="false"/>
-              <w:spacing w:lineRule="auto" w:line="240"/>
-              <w:jc w:val="center"/>
-              <w:rPr>
-                <w:color w:val="000000"/>
-                <w:sz w:val="14"/>
-                <w:szCs w:val="14"/>
-              </w:rPr>
-            </w:pPr>
-            <w:r>
-              <w:rPr>
-                <w:rFonts w:eastAsia="Montserrat" w:cs="Montserrat" w:ascii="Montserrat" w:hAnsi="Montserrat"/>
-                <w:i/>
-                <w:color w:val="000000"/>
-                <w:sz w:val="14"/>
-                <w:szCs w:val="14"/>
-              </w:rPr>
-              <w:t>2) Il s'agit de la librairie la plus utilisée.</w:t>
+              <w:pStyle w:val="Contenudetableau"/>
+              <w:widowControl w:val="false"/>
+              <w:jc w:val="center"/>
+              <w:rPr>
+                <w:sz w:val="12"/>
+                <w:szCs w:val="12"/>
+              </w:rPr>
+            </w:pPr>
+            <w:r>
+              <w:rPr>
+                <w:rFonts w:ascii="Montserrat" w:hAnsi="Montserrat"/>
+                <w:i/>
+                <w:iCs/>
+                <w:sz w:val="12"/>
+                <w:szCs w:val="12"/>
+              </w:rPr>
+              <w:t>1) Cette approche permet beaucoup de flexibilité dans les modifications du DOM.</w:t>
+            </w:r>
+          </w:p>
+          <w:p>
+            <w:pPr>
+              <w:pStyle w:val="Contenudetableau"/>
+              <w:widowControl w:val="false"/>
+              <w:jc w:val="center"/>
+              <w:rPr>
+                <w:sz w:val="12"/>
+                <w:szCs w:val="12"/>
+              </w:rPr>
+            </w:pPr>
+            <w:r>
+              <w:rPr>
+                <w:rFonts w:ascii="Montserrat" w:hAnsi="Montserrat"/>
+                <w:i/>
+                <w:iCs/>
+                <w:sz w:val="12"/>
+                <w:szCs w:val="12"/>
+              </w:rPr>
+              <w:t>2) React calcule de manière autonome les changements qui doivent être faits, cela permet de gagner beaucoup de temps.</w:t>
             </w:r>
           </w:p>
         </w:tc>
@@ -3937,19 +3749,80 @@
               <w:spacing w:lineRule="auto" w:line="240"/>
               <w:jc w:val="center"/>
               <w:rPr>
+                <w:sz w:val="12"/>
+                <w:szCs w:val="12"/>
+              </w:rPr>
+            </w:pPr>
+            <w:r>
+              <w:rPr>
+                <w:rFonts w:eastAsia="Montserrat" w:cs="Montserrat" w:ascii="Montserrat" w:hAnsi="Montserrat"/>
+                <w:i/>
                 <w:color w:val="000000"/>
-                <w:sz w:val="14"/>
-                <w:szCs w:val="14"/>
+                <w:sz w:val="12"/>
+                <w:szCs w:val="12"/>
+              </w:rPr>
+              <w:t xml:space="preserve">L'ajout d'un plat </w:t>
+            </w:r>
+          </w:p>
+        </w:tc>
+        <w:tc>
+          <w:tcPr>
+            <w:tcW w:w="1927" w:type="dxa"/>
+            <w:tcBorders>
+              <w:left w:val="single" w:sz="4" w:space="0" w:color="000000"/>
+              <w:bottom w:val="single" w:sz="4" w:space="0" w:color="000000"/>
+            </w:tcBorders>
+          </w:tcPr>
+          <w:p>
+            <w:pPr>
+              <w:pStyle w:val="Contenudetableau"/>
+              <w:widowControl w:val="false"/>
+              <w:jc w:val="center"/>
+              <w:rPr>
+                <w:sz w:val="12"/>
+                <w:szCs w:val="12"/>
               </w:rPr>
             </w:pPr>
             <w:r>
               <w:rPr>
                 <w:rFonts w:eastAsia="Montserrat" w:cs="Montserrat" w:ascii="Montserrat" w:hAnsi="Montserrat"/>
+                <w:i/>
                 <w:color w:val="000000"/>
-                <w:sz w:val="14"/>
-                <w:szCs w:val="14"/>
-              </w:rPr>
-              <w:t xml:space="preserve">L'ajout d'un plat </w:t>
+                <w:sz w:val="12"/>
+                <w:szCs w:val="12"/>
+              </w:rPr>
+              <w:t>L’ajout d’un plat doit se faire depuis une modale</w:t>
+            </w:r>
+          </w:p>
+        </w:tc>
+        <w:tc>
+          <w:tcPr>
+            <w:tcW w:w="1930" w:type="dxa"/>
+            <w:tcBorders>
+              <w:left w:val="single" w:sz="4" w:space="0" w:color="000000"/>
+              <w:bottom w:val="single" w:sz="4" w:space="0" w:color="000000"/>
+            </w:tcBorders>
+          </w:tcPr>
+          <w:p>
+            <w:pPr>
+              <w:pStyle w:val="LO-normal0"/>
+              <w:widowControl w:val="false"/>
+              <w:spacing w:lineRule="auto" w:line="240"/>
+              <w:jc w:val="center"/>
+              <w:rPr>
+                <w:sz w:val="12"/>
+                <w:szCs w:val="12"/>
+              </w:rPr>
+            </w:pPr>
+            <w:r>
+              <w:rPr>
+                <w:rFonts w:eastAsia="Montserrat" w:cs="Montserrat" w:ascii="Montserrat" w:hAnsi="Montserrat"/>
+                <w:i/>
+                <w:color w:val="000000"/>
+                <w:sz w:val="12"/>
+                <w:szCs w:val="12"/>
+              </w:rPr>
+              <w:t xml:space="preserve">React-modal </w:t>
             </w:r>
           </w:p>
         </w:tc>
@@ -3963,95 +3836,51 @@
           </w:tcPr>
           <w:p>
             <w:pPr>
-              <w:pStyle w:val="Contenudetableau"/>
-              <w:widowControl w:val="false"/>
-              <w:jc w:val="center"/>
-              <w:rPr>
-                <w:rFonts w:ascii="Montserrat" w:hAnsi="Montserrat"/>
-                <w:i/>
-                <w:i/>
-                <w:iCs/>
-                <w:sz w:val="14"/>
-                <w:szCs w:val="14"/>
-              </w:rPr>
-            </w:pPr>
-            <w:r>
-              <w:rPr>
-                <w:rFonts w:ascii="Montserrat" w:hAnsi="Montserrat"/>
-                <w:i/>
-                <w:iCs/>
-                <w:sz w:val="14"/>
-                <w:szCs w:val="14"/>
-              </w:rPr>
-              <w:t>On doit pouvoir ajouter autant de plats que nécessaire et ajouter une photo pour chaque plat.</w:t>
-            </w:r>
-          </w:p>
-        </w:tc>
-        <w:tc>
-          <w:tcPr>
-            <w:tcW w:w="1930" w:type="dxa"/>
-            <w:tcBorders>
-              <w:left w:val="single" w:sz="4" w:space="0" w:color="000000"/>
-              <w:bottom w:val="single" w:sz="4" w:space="0" w:color="000000"/>
-            </w:tcBorders>
-          </w:tcPr>
-          <w:p>
-            <w:pPr>
-              <w:pStyle w:val="Contenudetableau"/>
-              <w:widowControl w:val="false"/>
-              <w:jc w:val="center"/>
-              <w:rPr>
-                <w:rFonts w:ascii="Montserrat" w:hAnsi="Montserrat"/>
-                <w:i/>
-                <w:i/>
-                <w:iCs/>
-                <w:sz w:val="14"/>
-                <w:szCs w:val="14"/>
-              </w:rPr>
-            </w:pPr>
-            <w:r>
-              <w:rPr>
-                <w:rFonts w:ascii="Montserrat" w:hAnsi="Montserrat"/>
-                <w:i/>
-                <w:iCs/>
-                <w:sz w:val="14"/>
-                <w:szCs w:val="14"/>
-              </w:rPr>
-              <w:t>Formik</w:t>
-            </w:r>
-          </w:p>
-        </w:tc>
-        <w:tc>
-          <w:tcPr>
-            <w:tcW w:w="1927" w:type="dxa"/>
-            <w:tcBorders>
-              <w:left w:val="single" w:sz="4" w:space="0" w:color="000000"/>
-              <w:bottom w:val="single" w:sz="4" w:space="0" w:color="000000"/>
-            </w:tcBorders>
-          </w:tcPr>
-          <w:p>
-            <w:pPr>
-              <w:pStyle w:val="Contenudetableau"/>
-              <w:widowControl w:val="false"/>
-              <w:jc w:val="center"/>
-              <w:rPr>
-                <w:rFonts w:ascii="Montserrat" w:hAnsi="Montserrat"/>
-                <w:i/>
-                <w:i/>
-                <w:iCs/>
-                <w:sz w:val="14"/>
-                <w:szCs w:val="14"/>
-              </w:rPr>
-            </w:pPr>
-            <w:r>
-              <w:rPr>
-                <w:rFonts w:ascii="Montserrat" w:hAnsi="Montserrat"/>
-                <w:i/>
-                <w:iCs/>
-                <w:sz w:val="14"/>
-                <w:szCs w:val="14"/>
-              </w:rPr>
-              <w:t>Formik est une librairie faite pour React qui permet de créer facilement des formulaires</w:t>
+              <w:pStyle w:val="LO-normal0"/>
+              <w:widowControl w:val="false"/>
+              <w:spacing w:lineRule="auto" w:line="240"/>
+              <w:jc w:val="center"/>
+              <w:rPr>
+                <w:sz w:val="12"/>
+                <w:szCs w:val="12"/>
+              </w:rPr>
+            </w:pPr>
+            <w:r>
+              <w:rPr>
+                <w:rFonts w:eastAsia="Montserrat" w:cs="Montserrat" w:ascii="Montserrat" w:hAnsi="Montserrat"/>
+                <w:i/>
+                <w:color w:val="000000"/>
+                <w:sz w:val="12"/>
+                <w:szCs w:val="12"/>
+              </w:rPr>
+              <w:t>Cette librairie React permet de créer simplement des modales performantes, accessibles avec un minimum de code.</w:t>
+            </w:r>
+          </w:p>
+          <w:p>
+            <w:pPr>
+              <w:pStyle w:val="LO-normal0"/>
+              <w:widowControl w:val="false"/>
+              <w:spacing w:lineRule="auto" w:line="240"/>
+              <w:jc w:val="center"/>
+              <w:rPr>
+                <w:rFonts w:ascii="Montserrat" w:hAnsi="Montserrat" w:eastAsia="Montserrat" w:cs="Montserrat"/>
+                <w:i/>
+                <w:i/>
+                <w:color w:val="000000"/>
+                <w:sz w:val="12"/>
+                <w:szCs w:val="12"/>
+                <w:shd w:fill="FFFFFF" w:val="clear"/>
+              </w:rPr>
+            </w:pPr>
+            <w:r>
+              <w:rPr>
+                <w:rFonts w:eastAsia="Montserrat" w:cs="Montserrat" w:ascii="Montserrat" w:hAnsi="Montserrat"/>
+                <w:i/>
+                <w:color w:val="000000"/>
+                <w:sz w:val="12"/>
+                <w:szCs w:val="12"/>
+                <w:shd w:fill="FFFFFF" w:val="clear"/>
+              </w:rPr>
             </w:r>
           </w:p>
         </w:tc>
@@ -4066,51 +3895,56 @@
           </w:tcPr>
           <w:p>
             <w:pPr>
-              <w:pStyle w:val="Contenudetableau"/>
-              <w:widowControl w:val="false"/>
-              <w:jc w:val="center"/>
-              <w:rPr>
-                <w:rFonts w:ascii="Montserrat" w:hAnsi="Montserrat"/>
-                <w:sz w:val="14"/>
-                <w:szCs w:val="14"/>
-              </w:rPr>
-            </w:pPr>
-            <w:r>
-              <w:rPr>
-                <w:rFonts w:ascii="Montserrat" w:hAnsi="Montserrat"/>
-                <w:sz w:val="14"/>
-                <w:szCs w:val="14"/>
-              </w:rPr>
-              <w:t xml:space="preserve">1) </w:t>
-            </w:r>
+              <w:pStyle w:val="LO-normal0"/>
+              <w:widowControl w:val="false"/>
+              <w:spacing w:lineRule="auto" w:line="240"/>
+              <w:jc w:val="center"/>
+              <w:rPr>
+                <w:sz w:val="12"/>
+                <w:szCs w:val="12"/>
+              </w:rPr>
+            </w:pPr>
             <w:r>
               <w:rPr>
                 <w:rFonts w:eastAsia="Montserrat" w:cs="Montserrat" w:ascii="Montserrat" w:hAnsi="Montserrat"/>
                 <w:i/>
-                <w:sz w:val="14"/>
-                <w:szCs w:val="14"/>
-              </w:rPr>
-              <w:t>Il s'agit de la librairie la plus populaire.</w:t>
-            </w:r>
-          </w:p>
-          <w:p>
-            <w:pPr>
-              <w:pStyle w:val="Contenudetableau"/>
-              <w:widowControl w:val="false"/>
-              <w:jc w:val="center"/>
-              <w:rPr>
-                <w:sz w:val="14"/>
-                <w:szCs w:val="14"/>
-              </w:rPr>
-            </w:pPr>
+                <w:color w:val="000000"/>
+                <w:sz w:val="12"/>
+                <w:szCs w:val="12"/>
+              </w:rPr>
+              <w:t xml:space="preserve"> </w:t>
+            </w:r>
             <w:r>
               <w:rPr>
                 <w:rFonts w:eastAsia="Montserrat" w:cs="Montserrat" w:ascii="Montserrat" w:hAnsi="Montserrat"/>
                 <w:i/>
-                <w:sz w:val="14"/>
-                <w:szCs w:val="14"/>
-              </w:rPr>
-              <w:t xml:space="preserve">2) Formik est polyvalent et regorge de dizaines de fonctionnalités. Exemple :  les types de validation, la gestion des erreurs d'API, l'enregistrement automatique des données de formulaires </w:t>
+                <w:color w:val="000000"/>
+                <w:sz w:val="12"/>
+                <w:szCs w:val="12"/>
+              </w:rPr>
+              <w:t>1) Nous avons choisi de développer en React, la librairie est cohérente avec ce choix.</w:t>
+            </w:r>
+          </w:p>
+          <w:p>
+            <w:pPr>
+              <w:pStyle w:val="LO-normal0"/>
+              <w:widowControl w:val="false"/>
+              <w:spacing w:lineRule="auto" w:line="240"/>
+              <w:jc w:val="center"/>
+              <w:rPr>
+                <w:sz w:val="12"/>
+                <w:szCs w:val="12"/>
+              </w:rPr>
+            </w:pPr>
+            <w:r>
+              <w:rPr>
+                <w:rFonts w:eastAsia="Montserrat" w:cs="Montserrat" w:ascii="Montserrat" w:hAnsi="Montserrat"/>
+                <w:i/>
+                <w:color w:val="000000"/>
+                <w:sz w:val="12"/>
+                <w:szCs w:val="12"/>
+              </w:rPr>
+              <w:t>2) Il s'agit de la librairie la plus utilisée.</w:t>
             </w:r>
           </w:p>
         </w:tc>
@@ -4127,27 +3961,23 @@
           </w:tcPr>
           <w:p>
             <w:pPr>
-              <w:pStyle w:val="Contenudetableau"/>
-              <w:widowControl w:val="false"/>
-              <w:jc w:val="center"/>
-              <w:rPr>
-                <w:rFonts w:ascii="Montserrat" w:hAnsi="Montserrat"/>
-                <w:i/>
-                <w:i/>
-                <w:iCs/>
-                <w:sz w:val="14"/>
-                <w:szCs w:val="14"/>
-              </w:rPr>
-            </w:pPr>
-            <w:r>
-              <w:rPr>
-                <w:rFonts w:ascii="Montserrat" w:hAnsi="Montserrat"/>
-                <w:i/>
-                <w:iCs/>
-                <w:sz w:val="14"/>
-                <w:szCs w:val="14"/>
-              </w:rPr>
-              <w:t>Validation d’un plat</w:t>
+              <w:pStyle w:val="LO-normal0"/>
+              <w:widowControl w:val="false"/>
+              <w:spacing w:lineRule="auto" w:line="240"/>
+              <w:jc w:val="center"/>
+              <w:rPr>
+                <w:sz w:val="12"/>
+                <w:szCs w:val="12"/>
+              </w:rPr>
+            </w:pPr>
+            <w:r>
+              <w:rPr>
+                <w:rFonts w:eastAsia="Montserrat" w:cs="Montserrat" w:ascii="Montserrat" w:hAnsi="Montserrat"/>
+                <w:color w:val="000000"/>
+                <w:sz w:val="12"/>
+                <w:szCs w:val="12"/>
+              </w:rPr>
+              <w:t xml:space="preserve">L'ajout d'un plat </w:t>
             </w:r>
           </w:p>
         </w:tc>
@@ -4165,23 +3995,19 @@
               <w:widowControl w:val="false"/>
               <w:jc w:val="center"/>
               <w:rPr>
-                <w:rFonts w:ascii="Montserrat" w:hAnsi="Montserrat"/>
-                <w:i/>
-                <w:i/>
-                <w:iCs/>
-                <w:sz w:val="14"/>
-                <w:szCs w:val="14"/>
-              </w:rPr>
-            </w:pPr>
-            <w:r>
-              <w:rPr>
-                <w:rFonts w:ascii="Montserrat" w:hAnsi="Montserrat"/>
-                <w:i/>
-                <w:iCs/>
-                <w:sz w:val="14"/>
-                <w:szCs w:val="14"/>
-              </w:rPr>
-              <w:t>Le formulaire doit être relié en base de données à la catégorie utilisée</w:t>
+                <w:sz w:val="12"/>
+                <w:szCs w:val="12"/>
+              </w:rPr>
+            </w:pPr>
+            <w:r>
+              <w:rPr>
+                <w:rFonts w:ascii="Montserrat" w:hAnsi="Montserrat"/>
+                <w:i/>
+                <w:iCs/>
+                <w:sz w:val="12"/>
+                <w:szCs w:val="12"/>
+              </w:rPr>
+              <w:t>On doit pouvoir ajouter autant de plats que nécessaire et ajouter une photo pour chaque plat.</w:t>
             </w:r>
           </w:p>
         </w:tc>
@@ -4199,23 +4025,19 @@
               <w:widowControl w:val="false"/>
               <w:jc w:val="center"/>
               <w:rPr>
-                <w:rFonts w:ascii="Montserrat" w:hAnsi="Montserrat"/>
-                <w:i/>
-                <w:i/>
-                <w:iCs/>
-                <w:sz w:val="14"/>
-                <w:szCs w:val="14"/>
-              </w:rPr>
-            </w:pPr>
-            <w:r>
-              <w:rPr>
-                <w:rFonts w:ascii="Montserrat" w:hAnsi="Montserrat"/>
-                <w:i/>
-                <w:iCs/>
-                <w:sz w:val="14"/>
-                <w:szCs w:val="14"/>
-              </w:rPr>
-              <w:t>Node.js</w:t>
+                <w:sz w:val="12"/>
+                <w:szCs w:val="12"/>
+              </w:rPr>
+            </w:pPr>
+            <w:r>
+              <w:rPr>
+                <w:rFonts w:ascii="Montserrat" w:hAnsi="Montserrat"/>
+                <w:i/>
+                <w:iCs/>
+                <w:sz w:val="12"/>
+                <w:szCs w:val="12"/>
+              </w:rPr>
+              <w:t>Formik</w:t>
             </w:r>
           </w:p>
         </w:tc>
@@ -4233,23 +4055,19 @@
               <w:widowControl w:val="false"/>
               <w:jc w:val="center"/>
               <w:rPr>
-                <w:rFonts w:ascii="Montserrat" w:hAnsi="Montserrat"/>
-                <w:i/>
-                <w:i/>
-                <w:iCs/>
-                <w:sz w:val="14"/>
-                <w:szCs w:val="14"/>
-              </w:rPr>
-            </w:pPr>
-            <w:r>
-              <w:rPr>
-                <w:rFonts w:ascii="Montserrat" w:hAnsi="Montserrat"/>
-                <w:i/>
-                <w:iCs/>
-                <w:sz w:val="14"/>
-                <w:szCs w:val="14"/>
-              </w:rPr>
-              <w:t>Node.js est un langage de programmation back-end qui permet la création d’API.</w:t>
+                <w:sz w:val="12"/>
+                <w:szCs w:val="12"/>
+              </w:rPr>
+            </w:pPr>
+            <w:r>
+              <w:rPr>
+                <w:rFonts w:ascii="Montserrat" w:hAnsi="Montserrat"/>
+                <w:i/>
+                <w:iCs/>
+                <w:sz w:val="12"/>
+                <w:szCs w:val="12"/>
+              </w:rPr>
+              <w:t>Formik est une librairie faite pour React qui permet de créer facilement des formulaires</w:t>
             </w:r>
           </w:p>
         </w:tc>
@@ -4268,23 +4086,46 @@
               <w:widowControl w:val="false"/>
               <w:jc w:val="center"/>
               <w:rPr>
-                <w:rFonts w:ascii="Montserrat" w:hAnsi="Montserrat"/>
-                <w:i/>
-                <w:i/>
-                <w:iCs/>
-                <w:sz w:val="14"/>
-                <w:szCs w:val="14"/>
-              </w:rPr>
-            </w:pPr>
-            <w:r>
-              <w:rPr>
-                <w:rFonts w:ascii="Montserrat" w:hAnsi="Montserrat"/>
-                <w:i/>
-                <w:iCs/>
-                <w:sz w:val="14"/>
-                <w:szCs w:val="14"/>
-              </w:rPr>
-              <w:t>1) Utilisation du langage Javascript ce qui permettra de le front-end et back-end avec un seul langage. 2) Rapidité d’exécution des appels vers le serveur, cela favorise la rapidité des réponses de la base de données.</w:t>
+                <w:sz w:val="12"/>
+                <w:szCs w:val="12"/>
+              </w:rPr>
+            </w:pPr>
+            <w:r>
+              <w:rPr>
+                <w:rFonts w:ascii="Montserrat" w:hAnsi="Montserrat"/>
+                <w:sz w:val="12"/>
+                <w:szCs w:val="12"/>
+              </w:rPr>
+              <w:t xml:space="preserve">1) </w:t>
+            </w:r>
+            <w:r>
+              <w:rPr>
+                <w:rFonts w:eastAsia="Montserrat" w:cs="Montserrat" w:ascii="Montserrat" w:hAnsi="Montserrat"/>
+                <w:i/>
+                <w:sz w:val="12"/>
+                <w:szCs w:val="12"/>
+              </w:rPr>
+              <w:t>Il s'agit de la librairie la plus populaire.</w:t>
+            </w:r>
+          </w:p>
+          <w:p>
+            <w:pPr>
+              <w:pStyle w:val="Contenudetableau"/>
+              <w:widowControl w:val="false"/>
+              <w:jc w:val="center"/>
+              <w:rPr>
+                <w:sz w:val="12"/>
+                <w:szCs w:val="12"/>
+              </w:rPr>
+            </w:pPr>
+            <w:r>
+              <w:rPr>
+                <w:rFonts w:eastAsia="Montserrat" w:cs="Montserrat" w:ascii="Montserrat" w:hAnsi="Montserrat"/>
+                <w:i/>
+                <w:sz w:val="12"/>
+                <w:szCs w:val="12"/>
+              </w:rPr>
+              <w:t xml:space="preserve">2) Formik est polyvalent et regorge de dizaines de fonctionnalités. Exemple :  les types de validation, la gestion des erreurs d'API, l'enregistrement automatique des données de formulaires </w:t>
             </w:r>
           </w:p>
         </w:tc>
@@ -4305,16 +4146,19 @@
               <w:widowControl w:val="false"/>
               <w:jc w:val="center"/>
               <w:rPr>
-                <w:sz w:val="14"/>
-                <w:szCs w:val="14"/>
-              </w:rPr>
-            </w:pPr>
-            <w:r>
-              <w:rPr>
-                <w:sz w:val="14"/>
-                <w:szCs w:val="14"/>
-              </w:rPr>
-              <w:t>Personnalisation du menu</w:t>
+                <w:sz w:val="12"/>
+                <w:szCs w:val="12"/>
+              </w:rPr>
+            </w:pPr>
+            <w:r>
+              <w:rPr>
+                <w:rFonts w:ascii="Montserrat" w:hAnsi="Montserrat"/>
+                <w:i/>
+                <w:iCs/>
+                <w:sz w:val="12"/>
+                <w:szCs w:val="12"/>
+              </w:rPr>
+              <w:t>Validation d’un plat</w:t>
             </w:r>
           </w:p>
         </w:tc>
@@ -4332,16 +4176,19 @@
               <w:widowControl w:val="false"/>
               <w:jc w:val="center"/>
               <w:rPr>
-                <w:sz w:val="14"/>
-                <w:szCs w:val="14"/>
-              </w:rPr>
-            </w:pPr>
-            <w:r>
-              <w:rPr>
-                <w:sz w:val="14"/>
-                <w:szCs w:val="14"/>
-              </w:rPr>
-              <w:t>Les options doivent être ajoutées dans la modale. Un rendu visuel doit se faire en temps réel à côté de la modale.</w:t>
+                <w:sz w:val="12"/>
+                <w:szCs w:val="12"/>
+              </w:rPr>
+            </w:pPr>
+            <w:r>
+              <w:rPr>
+                <w:rFonts w:ascii="Montserrat" w:hAnsi="Montserrat"/>
+                <w:i/>
+                <w:iCs/>
+                <w:sz w:val="12"/>
+                <w:szCs w:val="12"/>
+              </w:rPr>
+              <w:t>Le formulaire doit être relié en base de données à la catégorie utilisée</w:t>
             </w:r>
           </w:p>
         </w:tc>
@@ -4359,27 +4206,19 @@
               <w:widowControl w:val="false"/>
               <w:jc w:val="center"/>
               <w:rPr>
-                <w:rFonts w:ascii="Montserrat" w:hAnsi="Montserrat"/>
-                <w:b w:val="false"/>
-                <w:bCs w:val="false"/>
-                <w:i/>
-                <w:i/>
-                <w:iCs/>
-                <w:sz w:val="14"/>
-                <w:szCs w:val="14"/>
-              </w:rPr>
-            </w:pPr>
-            <w:r>
-              <w:rPr>
-                <w:rFonts w:ascii="Montserrat" w:hAnsi="Montserrat"/>
-                <w:b w:val="false"/>
-                <w:bCs w:val="false"/>
-                <w:i/>
-                <w:iCs/>
-                <w:sz w:val="14"/>
-                <w:szCs w:val="14"/>
-              </w:rPr>
-              <w:t>React(VirtualDOM)</w:t>
+                <w:sz w:val="12"/>
+                <w:szCs w:val="12"/>
+              </w:rPr>
+            </w:pPr>
+            <w:r>
+              <w:rPr>
+                <w:rFonts w:ascii="Montserrat" w:hAnsi="Montserrat"/>
+                <w:i/>
+                <w:iCs/>
+                <w:sz w:val="12"/>
+                <w:szCs w:val="12"/>
+              </w:rPr>
+              <w:t>Node.js</w:t>
             </w:r>
           </w:p>
         </w:tc>
@@ -4397,27 +4236,19 @@
               <w:widowControl w:val="false"/>
               <w:jc w:val="center"/>
               <w:rPr>
-                <w:rFonts w:ascii="Montserrat" w:hAnsi="Montserrat"/>
-                <w:b w:val="false"/>
-                <w:bCs w:val="false"/>
-                <w:i/>
-                <w:i/>
-                <w:iCs/>
-                <w:sz w:val="14"/>
-                <w:szCs w:val="14"/>
-              </w:rPr>
-            </w:pPr>
-            <w:r>
-              <w:rPr>
-                <w:rFonts w:ascii="Montserrat" w:hAnsi="Montserrat"/>
-                <w:b w:val="false"/>
-                <w:bCs w:val="false"/>
-                <w:i/>
-                <w:iCs/>
-                <w:sz w:val="14"/>
-                <w:szCs w:val="14"/>
-              </w:rPr>
-              <w:t>Nous pouvons afficher le résultat dynamiquement avec React</w:t>
+                <w:sz w:val="12"/>
+                <w:szCs w:val="12"/>
+              </w:rPr>
+            </w:pPr>
+            <w:r>
+              <w:rPr>
+                <w:rFonts w:ascii="Montserrat" w:hAnsi="Montserrat"/>
+                <w:i/>
+                <w:iCs/>
+                <w:sz w:val="12"/>
+                <w:szCs w:val="12"/>
+              </w:rPr>
+              <w:t>Node.js est un langage de programmation back-end qui permet la création d’API.</w:t>
             </w:r>
           </w:p>
         </w:tc>
@@ -4436,48 +4267,19 @@
               <w:widowControl w:val="false"/>
               <w:jc w:val="center"/>
               <w:rPr>
-                <w:rFonts w:ascii="Montserrat" w:hAnsi="Montserrat"/>
-                <w:i/>
-                <w:i/>
-                <w:iCs/>
-                <w:sz w:val="14"/>
-                <w:szCs w:val="14"/>
-              </w:rPr>
-            </w:pPr>
-            <w:r>
-              <w:rPr>
-                <w:rFonts w:ascii="Montserrat" w:hAnsi="Montserrat"/>
-                <w:i/>
-                <w:iCs/>
-                <w:sz w:val="14"/>
-                <w:szCs w:val="14"/>
-              </w:rPr>
-              <w:t>1) Cette approche permet beaucoup de flexibilité dans les modifications du DOM.</w:t>
-            </w:r>
-          </w:p>
-          <w:p>
-            <w:pPr>
-              <w:pStyle w:val="Contenudetableau"/>
-              <w:widowControl w:val="false"/>
-              <w:jc w:val="center"/>
-              <w:rPr>
-                <w:rFonts w:ascii="Montserrat" w:hAnsi="Montserrat"/>
-                <w:i/>
-                <w:i/>
-                <w:iCs/>
-                <w:sz w:val="14"/>
-                <w:szCs w:val="14"/>
-              </w:rPr>
-            </w:pPr>
-            <w:r>
-              <w:rPr>
-                <w:rFonts w:ascii="Montserrat" w:hAnsi="Montserrat"/>
-                <w:i/>
-                <w:iCs/>
-                <w:sz w:val="14"/>
-                <w:szCs w:val="14"/>
-              </w:rPr>
-              <w:t>2) React calcule de manière autonome les changements qui doivent être faits, cela permet de gagner beaucoup de temps sans rafraîchissement de la page.</w:t>
+                <w:sz w:val="12"/>
+                <w:szCs w:val="12"/>
+              </w:rPr>
+            </w:pPr>
+            <w:r>
+              <w:rPr>
+                <w:rFonts w:ascii="Montserrat" w:hAnsi="Montserrat"/>
+                <w:i/>
+                <w:iCs/>
+                <w:sz w:val="12"/>
+                <w:szCs w:val="12"/>
+              </w:rPr>
+              <w:t>1) Utilisation du langage Javascript ce qui permettra de le front-end et back-end avec un seul langage. 2) Rapidité d’exécution des appels vers le serveur, cela favorise la rapidité des réponses de la base de données.</w:t>
             </w:r>
           </w:p>
         </w:tc>
@@ -4498,6 +4300,179 @@
               <w:widowControl w:val="false"/>
               <w:jc w:val="center"/>
               <w:rPr>
+                <w:sz w:val="12"/>
+                <w:szCs w:val="12"/>
+              </w:rPr>
+            </w:pPr>
+            <w:r>
+              <w:rPr>
+                <w:sz w:val="12"/>
+                <w:szCs w:val="12"/>
+              </w:rPr>
+              <w:t>Personnalisation du menu</w:t>
+            </w:r>
+          </w:p>
+        </w:tc>
+        <w:tc>
+          <w:tcPr>
+            <w:tcW w:w="1927" w:type="dxa"/>
+            <w:tcBorders>
+              <w:left w:val="single" w:sz="4" w:space="0" w:color="000000"/>
+              <w:bottom w:val="single" w:sz="4" w:space="0" w:color="000000"/>
+            </w:tcBorders>
+          </w:tcPr>
+          <w:p>
+            <w:pPr>
+              <w:pStyle w:val="Contenudetableau"/>
+              <w:widowControl w:val="false"/>
+              <w:jc w:val="center"/>
+              <w:rPr>
+                <w:sz w:val="12"/>
+                <w:szCs w:val="12"/>
+              </w:rPr>
+            </w:pPr>
+            <w:r>
+              <w:rPr>
+                <w:sz w:val="12"/>
+                <w:szCs w:val="12"/>
+              </w:rPr>
+              <w:t>Les options doivent être ajoutées dans la modale. Un rendu visuel doit se faire en temps réel à côté de la modale.</w:t>
+            </w:r>
+          </w:p>
+        </w:tc>
+        <w:tc>
+          <w:tcPr>
+            <w:tcW w:w="1930" w:type="dxa"/>
+            <w:tcBorders>
+              <w:left w:val="single" w:sz="4" w:space="0" w:color="000000"/>
+              <w:bottom w:val="single" w:sz="4" w:space="0" w:color="000000"/>
+            </w:tcBorders>
+          </w:tcPr>
+          <w:p>
+            <w:pPr>
+              <w:pStyle w:val="Contenudetableau"/>
+              <w:widowControl w:val="false"/>
+              <w:jc w:val="center"/>
+              <w:rPr>
+                <w:sz w:val="12"/>
+                <w:szCs w:val="12"/>
+              </w:rPr>
+            </w:pPr>
+            <w:r>
+              <w:rPr>
+                <w:rFonts w:ascii="Montserrat" w:hAnsi="Montserrat"/>
+                <w:b w:val="false"/>
+                <w:bCs w:val="false"/>
+                <w:i/>
+                <w:iCs/>
+                <w:sz w:val="12"/>
+                <w:szCs w:val="12"/>
+              </w:rPr>
+              <w:t>React(VirtualDOM)</w:t>
+            </w:r>
+          </w:p>
+        </w:tc>
+        <w:tc>
+          <w:tcPr>
+            <w:tcW w:w="1927" w:type="dxa"/>
+            <w:tcBorders>
+              <w:left w:val="single" w:sz="4" w:space="0" w:color="000000"/>
+              <w:bottom w:val="single" w:sz="4" w:space="0" w:color="000000"/>
+            </w:tcBorders>
+          </w:tcPr>
+          <w:p>
+            <w:pPr>
+              <w:pStyle w:val="Contenudetableau"/>
+              <w:widowControl w:val="false"/>
+              <w:jc w:val="center"/>
+              <w:rPr>
+                <w:sz w:val="12"/>
+                <w:szCs w:val="12"/>
+              </w:rPr>
+            </w:pPr>
+            <w:r>
+              <w:rPr>
+                <w:rFonts w:ascii="Montserrat" w:hAnsi="Montserrat"/>
+                <w:b w:val="false"/>
+                <w:bCs w:val="false"/>
+                <w:i/>
+                <w:iCs/>
+                <w:sz w:val="12"/>
+                <w:szCs w:val="12"/>
+              </w:rPr>
+              <w:t>Nous pouvons afficher le résultat dynamiquement avec React</w:t>
+            </w:r>
+          </w:p>
+        </w:tc>
+        <w:tc>
+          <w:tcPr>
+            <w:tcW w:w="5870" w:type="dxa"/>
+            <w:tcBorders>
+              <w:left w:val="single" w:sz="4" w:space="0" w:color="000000"/>
+              <w:bottom w:val="single" w:sz="4" w:space="0" w:color="000000"/>
+              <w:right w:val="single" w:sz="4" w:space="0" w:color="000000"/>
+            </w:tcBorders>
+          </w:tcPr>
+          <w:p>
+            <w:pPr>
+              <w:pStyle w:val="Contenudetableau"/>
+              <w:widowControl w:val="false"/>
+              <w:jc w:val="center"/>
+              <w:rPr>
+                <w:sz w:val="12"/>
+                <w:szCs w:val="12"/>
+              </w:rPr>
+            </w:pPr>
+            <w:r>
+              <w:rPr>
+                <w:rFonts w:ascii="Montserrat" w:hAnsi="Montserrat"/>
+                <w:i/>
+                <w:iCs/>
+                <w:sz w:val="12"/>
+                <w:szCs w:val="12"/>
+              </w:rPr>
+              <w:t>1) Cette approche permet beaucoup de flexibilité dans les modifications du DOM.</w:t>
+            </w:r>
+          </w:p>
+          <w:p>
+            <w:pPr>
+              <w:pStyle w:val="Contenudetableau"/>
+              <w:widowControl w:val="false"/>
+              <w:jc w:val="center"/>
+              <w:rPr>
+                <w:sz w:val="12"/>
+                <w:szCs w:val="12"/>
+              </w:rPr>
+            </w:pPr>
+            <w:r>
+              <w:rPr>
+                <w:rFonts w:ascii="Montserrat" w:hAnsi="Montserrat"/>
+                <w:i/>
+                <w:iCs/>
+                <w:sz w:val="12"/>
+                <w:szCs w:val="12"/>
+              </w:rPr>
+              <w:t>2) React calcule de manière autonome les changements qui doivent être faits, cela permet de gagner beaucoup de temps sans rafraîchissement de la page.</w:t>
+            </w:r>
+          </w:p>
+        </w:tc>
+      </w:tr>
+      <w:tr>
+        <w:trPr/>
+        <w:tc>
+          <w:tcPr>
+            <w:tcW w:w="2121" w:type="dxa"/>
+            <w:tcBorders>
+              <w:left w:val="single" w:sz="4" w:space="0" w:color="000000"/>
+              <w:bottom w:val="single" w:sz="4" w:space="0" w:color="000000"/>
+            </w:tcBorders>
+          </w:tcPr>
+          <w:p>
+            <w:pPr>
+              <w:pStyle w:val="Contenudetableau"/>
+              <w:widowControl w:val="false"/>
+              <w:jc w:val="center"/>
+              <w:rPr>
                 <w:rFonts w:ascii="Montserrat" w:hAnsi="Montserrat"/>
                 <w:i/>
                 <w:i/>
@@ -4712,6 +4687,160 @@
                 <w:sz w:val="14"/>
                 <w:szCs w:val="14"/>
               </w:rPr>
+            </w:r>
+          </w:p>
+        </w:tc>
+      </w:tr>
+      <w:tr>
+        <w:trPr/>
+        <w:tc>
+          <w:tcPr>
+            <w:tcW w:w="2121" w:type="dxa"/>
+            <w:tcBorders>
+              <w:left w:val="single" w:sz="4" w:space="0" w:color="000000"/>
+              <w:bottom w:val="single" w:sz="4" w:space="0" w:color="000000"/>
+            </w:tcBorders>
+          </w:tcPr>
+          <w:p>
+            <w:pPr>
+              <w:pStyle w:val="LO-normal0"/>
+              <w:widowControl w:val="false"/>
+              <w:spacing w:lineRule="auto" w:line="240"/>
+              <w:jc w:val="center"/>
+              <w:rPr>
+                <w:sz w:val="14"/>
+                <w:szCs w:val="14"/>
+              </w:rPr>
+            </w:pPr>
+            <w:r>
+              <w:rPr>
+                <w:rFonts w:eastAsia="Montserrat" w:cs="Montserrat" w:ascii="Montserrat" w:hAnsi="Montserrat"/>
+                <w:b/>
+                <w:sz w:val="14"/>
+                <w:szCs w:val="14"/>
+              </w:rPr>
+              <w:t xml:space="preserve">Besoin </w:t>
+            </w:r>
+          </w:p>
+        </w:tc>
+        <w:tc>
+          <w:tcPr>
+            <w:tcW w:w="1927" w:type="dxa"/>
+            <w:tcBorders>
+              <w:left w:val="single" w:sz="4" w:space="0" w:color="000000"/>
+              <w:bottom w:val="single" w:sz="4" w:space="0" w:color="000000"/>
+            </w:tcBorders>
+          </w:tcPr>
+          <w:p>
+            <w:pPr>
+              <w:pStyle w:val="LO-normal0"/>
+              <w:widowControl w:val="false"/>
+              <w:spacing w:lineRule="auto" w:line="240"/>
+              <w:jc w:val="center"/>
+              <w:rPr>
+                <w:sz w:val="14"/>
+                <w:szCs w:val="14"/>
+              </w:rPr>
+            </w:pPr>
+            <w:r>
+              <w:rPr>
+                <w:rFonts w:eastAsia="Montserrat" w:cs="Montserrat" w:ascii="Montserrat" w:hAnsi="Montserrat"/>
+                <w:b/>
+                <w:sz w:val="14"/>
+                <w:szCs w:val="14"/>
+              </w:rPr>
+              <w:t>Contraintes</w:t>
+            </w:r>
+          </w:p>
+        </w:tc>
+        <w:tc>
+          <w:tcPr>
+            <w:tcW w:w="1930" w:type="dxa"/>
+            <w:tcBorders>
+              <w:left w:val="single" w:sz="4" w:space="0" w:color="000000"/>
+              <w:bottom w:val="single" w:sz="4" w:space="0" w:color="000000"/>
+            </w:tcBorders>
+          </w:tcPr>
+          <w:p>
+            <w:pPr>
+              <w:pStyle w:val="LO-normal0"/>
+              <w:widowControl w:val="false"/>
+              <w:spacing w:lineRule="auto" w:line="240"/>
+              <w:jc w:val="center"/>
+              <w:rPr>
+                <w:sz w:val="14"/>
+                <w:szCs w:val="14"/>
+              </w:rPr>
+            </w:pPr>
+            <w:r>
+              <w:rPr>
+                <w:rFonts w:eastAsia="Montserrat" w:cs="Montserrat" w:ascii="Montserrat" w:hAnsi="Montserrat"/>
+                <w:b/>
+                <w:sz w:val="14"/>
+                <w:szCs w:val="14"/>
+              </w:rPr>
+              <w:t>Solution</w:t>
+            </w:r>
+          </w:p>
+        </w:tc>
+        <w:tc>
+          <w:tcPr>
+            <w:tcW w:w="1927" w:type="dxa"/>
+            <w:tcBorders>
+              <w:left w:val="single" w:sz="4" w:space="0" w:color="000000"/>
+              <w:bottom w:val="single" w:sz="4" w:space="0" w:color="000000"/>
+            </w:tcBorders>
+          </w:tcPr>
+          <w:p>
+            <w:pPr>
+              <w:pStyle w:val="LO-normal0"/>
+              <w:widowControl w:val="false"/>
+              <w:spacing w:lineRule="auto" w:line="240"/>
+              <w:jc w:val="center"/>
+              <w:rPr>
+                <w:sz w:val="14"/>
+                <w:szCs w:val="14"/>
+              </w:rPr>
+            </w:pPr>
+            <w:r>
+              <w:rPr>
+                <w:rFonts w:eastAsia="Montserrat" w:cs="Montserrat" w:ascii="Montserrat" w:hAnsi="Montserrat"/>
+                <w:b/>
+                <w:sz w:val="14"/>
+                <w:szCs w:val="14"/>
+              </w:rPr>
+              <w:t>Description de la solution</w:t>
+            </w:r>
+          </w:p>
+        </w:tc>
+        <w:tc>
+          <w:tcPr>
+            <w:tcW w:w="5870" w:type="dxa"/>
+            <w:tcBorders>
+              <w:left w:val="single" w:sz="4" w:space="0" w:color="000000"/>
+              <w:bottom w:val="single" w:sz="4" w:space="0" w:color="000000"/>
+              <w:right w:val="single" w:sz="4" w:space="0" w:color="000000"/>
+            </w:tcBorders>
+          </w:tcPr>
+          <w:p>
+            <w:pPr>
+              <w:pStyle w:val="LO-normal0"/>
+              <w:widowControl w:val="false"/>
+              <w:spacing w:lineRule="auto" w:line="240"/>
+              <w:jc w:val="center"/>
+              <w:rPr>
+                <w:sz w:val="14"/>
+                <w:szCs w:val="14"/>
+              </w:rPr>
+            </w:pPr>
+            <w:r>
+              <w:rPr>
+                <w:rFonts w:eastAsia="Montserrat" w:cs="Montserrat" w:ascii="Montserrat" w:hAnsi="Montserrat"/>
+                <w:b/>
+                <w:sz w:val="14"/>
+                <w:szCs w:val="14"/>
+              </w:rPr>
+              <w:t>Justification (2 arguments)</w:t>
             </w:r>
           </w:p>
         </w:tc>
@@ -5543,7 +5672,7 @@
                 <w:sz w:val="14"/>
                 <w:szCs w:val="14"/>
               </w:rPr>
-              <w:t xml:space="preserve">L’API Graph pour Instagram permet aux professionnel·les Instagram d’utiliser l’ application pour gérer leur présence sur Instagram. Ces professionnel·les peuvent utiliser l’API pour obtenir et publier leur contenu multimédia, répondre aux commentaires sur leur contenu multimédia et les gérer, identifier les contenus sur lesquels ils et elles ont été @mentionné·es </w:t>
+              <w:t xml:space="preserve">L’API Graph pour Instagram permet aux professionnelles Instagram d’utiliser l’ application pour gérer leur présence sur Instagram. Ces professionnelles peuvent utiliser l’API pour obtenir et publier leur contenu multimédia, répondre aux commentaires sur leur contenu multimédia et les gérer, identifier les contenus sur lesquels ils et elles ont été @mentionné·es </w:t>
             </w:r>
           </w:p>
         </w:tc>
@@ -5767,6 +5896,160 @@
                 <w:szCs w:val="14"/>
               </w:rPr>
               <w:t xml:space="preserve">2) Cette bibliothèque offre une grande flexibilité en termes de formats d'image pris en charge, avec la possibilité de recadrer des images au format JPG, PNG, SVG et autres. Elle prend également en charge le recadrage d'images de différentes tailles et proportions (dont celles imposées par Instagram). </w:t>
+            </w:r>
+          </w:p>
+        </w:tc>
+      </w:tr>
+      <w:tr>
+        <w:trPr/>
+        <w:tc>
+          <w:tcPr>
+            <w:tcW w:w="2121" w:type="dxa"/>
+            <w:tcBorders>
+              <w:left w:val="single" w:sz="4" w:space="0" w:color="000000"/>
+              <w:bottom w:val="single" w:sz="4" w:space="0" w:color="000000"/>
+            </w:tcBorders>
+          </w:tcPr>
+          <w:p>
+            <w:pPr>
+              <w:pStyle w:val="LO-normal0"/>
+              <w:widowControl w:val="false"/>
+              <w:spacing w:lineRule="auto" w:line="240"/>
+              <w:jc w:val="center"/>
+              <w:rPr>
+                <w:sz w:val="14"/>
+                <w:szCs w:val="14"/>
+              </w:rPr>
+            </w:pPr>
+            <w:r>
+              <w:rPr>
+                <w:rFonts w:eastAsia="Montserrat" w:cs="Montserrat" w:ascii="Montserrat" w:hAnsi="Montserrat"/>
+                <w:b/>
+                <w:sz w:val="14"/>
+                <w:szCs w:val="14"/>
+              </w:rPr>
+              <w:t xml:space="preserve">Besoin </w:t>
+            </w:r>
+          </w:p>
+        </w:tc>
+        <w:tc>
+          <w:tcPr>
+            <w:tcW w:w="1927" w:type="dxa"/>
+            <w:tcBorders>
+              <w:left w:val="single" w:sz="4" w:space="0" w:color="000000"/>
+              <w:bottom w:val="single" w:sz="4" w:space="0" w:color="000000"/>
+            </w:tcBorders>
+          </w:tcPr>
+          <w:p>
+            <w:pPr>
+              <w:pStyle w:val="LO-normal0"/>
+              <w:widowControl w:val="false"/>
+              <w:spacing w:lineRule="auto" w:line="240"/>
+              <w:jc w:val="center"/>
+              <w:rPr>
+                <w:sz w:val="14"/>
+                <w:szCs w:val="14"/>
+              </w:rPr>
+            </w:pPr>
+            <w:r>
+              <w:rPr>
+                <w:rFonts w:eastAsia="Montserrat" w:cs="Montserrat" w:ascii="Montserrat" w:hAnsi="Montserrat"/>
+                <w:b/>
+                <w:sz w:val="14"/>
+                <w:szCs w:val="14"/>
+              </w:rPr>
+              <w:t>Contraintes</w:t>
+            </w:r>
+          </w:p>
+        </w:tc>
+        <w:tc>
+          <w:tcPr>
+            <w:tcW w:w="1930" w:type="dxa"/>
+            <w:tcBorders>
+              <w:left w:val="single" w:sz="4" w:space="0" w:color="000000"/>
+              <w:bottom w:val="single" w:sz="4" w:space="0" w:color="000000"/>
+            </w:tcBorders>
+          </w:tcPr>
+          <w:p>
+            <w:pPr>
+              <w:pStyle w:val="LO-normal0"/>
+              <w:widowControl w:val="false"/>
+              <w:spacing w:lineRule="auto" w:line="240"/>
+              <w:jc w:val="center"/>
+              <w:rPr>
+                <w:sz w:val="14"/>
+                <w:szCs w:val="14"/>
+              </w:rPr>
+            </w:pPr>
+            <w:r>
+              <w:rPr>
+                <w:rFonts w:eastAsia="Montserrat" w:cs="Montserrat" w:ascii="Montserrat" w:hAnsi="Montserrat"/>
+                <w:b/>
+                <w:sz w:val="14"/>
+                <w:szCs w:val="14"/>
+              </w:rPr>
+              <w:t>Solution</w:t>
+            </w:r>
+          </w:p>
+        </w:tc>
+        <w:tc>
+          <w:tcPr>
+            <w:tcW w:w="1927" w:type="dxa"/>
+            <w:tcBorders>
+              <w:left w:val="single" w:sz="4" w:space="0" w:color="000000"/>
+              <w:bottom w:val="single" w:sz="4" w:space="0" w:color="000000"/>
+            </w:tcBorders>
+          </w:tcPr>
+          <w:p>
+            <w:pPr>
+              <w:pStyle w:val="LO-normal0"/>
+              <w:widowControl w:val="false"/>
+              <w:spacing w:lineRule="auto" w:line="240"/>
+              <w:jc w:val="center"/>
+              <w:rPr>
+                <w:sz w:val="14"/>
+                <w:szCs w:val="14"/>
+              </w:rPr>
+            </w:pPr>
+            <w:r>
+              <w:rPr>
+                <w:rFonts w:eastAsia="Montserrat" w:cs="Montserrat" w:ascii="Montserrat" w:hAnsi="Montserrat"/>
+                <w:b/>
+                <w:sz w:val="14"/>
+                <w:szCs w:val="14"/>
+              </w:rPr>
+              <w:t>Description de la solution</w:t>
+            </w:r>
+          </w:p>
+        </w:tc>
+        <w:tc>
+          <w:tcPr>
+            <w:tcW w:w="5870" w:type="dxa"/>
+            <w:tcBorders>
+              <w:left w:val="single" w:sz="4" w:space="0" w:color="000000"/>
+              <w:bottom w:val="single" w:sz="4" w:space="0" w:color="000000"/>
+              <w:right w:val="single" w:sz="4" w:space="0" w:color="000000"/>
+            </w:tcBorders>
+          </w:tcPr>
+          <w:p>
+            <w:pPr>
+              <w:pStyle w:val="LO-normal0"/>
+              <w:widowControl w:val="false"/>
+              <w:spacing w:lineRule="auto" w:line="240"/>
+              <w:jc w:val="center"/>
+              <w:rPr>
+                <w:sz w:val="14"/>
+                <w:szCs w:val="14"/>
+              </w:rPr>
+            </w:pPr>
+            <w:r>
+              <w:rPr>
+                <w:rFonts w:eastAsia="Montserrat" w:cs="Montserrat" w:ascii="Montserrat" w:hAnsi="Montserrat"/>
+                <w:b/>
+                <w:sz w:val="14"/>
+                <w:szCs w:val="14"/>
+              </w:rPr>
+              <w:t>Justification (2 arguments)</w:t>
             </w:r>
           </w:p>
         </w:tc>
@@ -9603,6 +9886,19 @@
       <w:suppressLineNumbers/>
     </w:pPr>
     <w:rPr/>
+  </w:style>
+  <w:style w:type="paragraph" w:styleId="Titredetableau">
+    <w:name w:val="Titre de tableau"/>
+    <w:basedOn w:val="Contenudetableau"/>
+    <w:qFormat/>
+    <w:pPr>
+      <w:suppressLineNumbers/>
+      <w:jc w:val="center"/>
+    </w:pPr>
+    <w:rPr>
+      <w:b/>
+      <w:bCs/>
+    </w:rPr>
   </w:style>
   <w:style w:type="table" w:default="1" w:styleId="TableNormal">
     <w:name w:val="Table Normal"/>

</xml_diff>